<commit_message>
reorganizacion y footer pt1
</commit_message>
<xml_diff>
--- a/Bitacioras/imagenes/Avances del blog [plantilla].docx
+++ b/Bitacioras/imagenes/Avances del blog [plantilla].docx
@@ -49,6 +49,345 @@
         </w:rPr>
       </w:pPr>
       <w:bookmarkStart w:id="0" w:name="_GoBack"/>
+      <w:bookmarkEnd w:id="0"/>
+    </w:p>
+    <w:p>
+      <w:pPr>
+        <w:jc w:val="center"/>
+        <w:rPr>
+          <w:rFonts w:cstheme="minorHAnsi"/>
+          <w:b/>
+          <w:sz w:val="36"/>
+          <w:szCs w:val="36"/>
+          <w:lang w:val="es-ES"/>
+        </w:rPr>
+      </w:pPr>
+    </w:p>
+    <w:p>
+      <w:pPr>
+        <w:jc w:val="center"/>
+        <w:rPr>
+          <w:rFonts w:cstheme="minorHAnsi"/>
+          <w:b/>
+          <w:sz w:val="36"/>
+          <w:szCs w:val="36"/>
+          <w:lang w:val="es-ES"/>
+        </w:rPr>
+      </w:pPr>
+    </w:p>
+    <w:p>
+      <w:pPr>
+        <w:rPr>
+          <w:rFonts w:cstheme="minorHAnsi"/>
+          <w:b/>
+          <w:sz w:val="36"/>
+          <w:szCs w:val="36"/>
+          <w:lang w:val="es-ES"/>
+        </w:rPr>
+      </w:pPr>
+      <w:r>
+        <w:rPr>
+          <w:rFonts w:cstheme="minorHAnsi"/>
+          <w:b/>
+          <w:sz w:val="36"/>
+          <w:szCs w:val="36"/>
+          <w:lang w:val="es-ES"/>
+        </w:rPr>
+        <w:br w:type="page"/>
+      </w:r>
+    </w:p>
+    <w:p>
+      <w:pPr>
+        <w:jc w:val="center"/>
+        <w:rPr>
+          <w:rFonts w:cstheme="minorHAnsi"/>
+          <w:b/>
+          <w:sz w:val="36"/>
+          <w:szCs w:val="36"/>
+          <w:lang w:val="es-ES"/>
+        </w:rPr>
+      </w:pPr>
+      <w:r>
+        <w:rPr>
+          <w:rFonts w:cstheme="minorHAnsi"/>
+          <w:b/>
+          <w:noProof/>
+          <w:sz w:val="36"/>
+          <w:szCs w:val="36"/>
+          <w:lang w:val="es-ES"/>
+        </w:rPr>
+        <w:lastRenderedPageBreak/>
+        <w:drawing>
+          <wp:inline distT="0" distB="0" distL="0" distR="0" wp14:anchorId="6D15162D" wp14:editId="0EAD72AA">
+            <wp:extent cx="3402965" cy="914400"/>
+            <wp:effectExtent l="0" t="0" r="6985" b="0"/>
+            <wp:docPr id="1" name="Imagen 1"/>
+            <wp:cNvGraphicFramePr>
+              <a:graphicFrameLocks xmlns:a="http://schemas.openxmlformats.org/drawingml/2006/main" noChangeAspect="1"/>
+            </wp:cNvGraphicFramePr>
+            <a:graphic xmlns:a="http://schemas.openxmlformats.org/drawingml/2006/main">
+              <a:graphicData uri="http://schemas.openxmlformats.org/drawingml/2006/picture">
+                <pic:pic xmlns:pic="http://schemas.openxmlformats.org/drawingml/2006/picture">
+                  <pic:nvPicPr>
+                    <pic:cNvPr id="0" name="Picture 1"/>
+                    <pic:cNvPicPr>
+                      <a:picLocks noChangeAspect="1" noChangeArrowheads="1"/>
+                    </pic:cNvPicPr>
+                  </pic:nvPicPr>
+                  <pic:blipFill>
+                    <a:blip r:embed="rId4">
+                      <a:extLst>
+                        <a:ext uri="{28A0092B-C50C-407E-A947-70E740481C1C}">
+                          <a14:useLocalDpi xmlns:a14="http://schemas.microsoft.com/office/drawing/2010/main" val="0"/>
+                        </a:ext>
+                      </a:extLst>
+                    </a:blip>
+                    <a:srcRect/>
+                    <a:stretch>
+                      <a:fillRect/>
+                    </a:stretch>
+                  </pic:blipFill>
+                  <pic:spPr bwMode="auto">
+                    <a:xfrm>
+                      <a:off x="0" y="0"/>
+                      <a:ext cx="3402965" cy="914400"/>
+                    </a:xfrm>
+                    <a:prstGeom prst="rect">
+                      <a:avLst/>
+                    </a:prstGeom>
+                    <a:noFill/>
+                    <a:ln>
+                      <a:noFill/>
+                    </a:ln>
+                  </pic:spPr>
+                </pic:pic>
+              </a:graphicData>
+            </a:graphic>
+          </wp:inline>
+        </w:drawing>
+      </w:r>
+      <w:r>
+        <w:rPr>
+          <w:rFonts w:cstheme="minorHAnsi"/>
+          <w:b/>
+          <w:noProof/>
+          <w:sz w:val="36"/>
+          <w:szCs w:val="36"/>
+          <w:lang w:val="es-ES"/>
+        </w:rPr>
+        <w:drawing>
+          <wp:inline distT="0" distB="0" distL="0" distR="0" wp14:anchorId="6673DDE9" wp14:editId="444C5264">
+            <wp:extent cx="5597525" cy="946150"/>
+            <wp:effectExtent l="0" t="0" r="3175" b="6350"/>
+            <wp:docPr id="2" name="Imagen 2"/>
+            <wp:cNvGraphicFramePr>
+              <a:graphicFrameLocks xmlns:a="http://schemas.openxmlformats.org/drawingml/2006/main" noChangeAspect="1"/>
+            </wp:cNvGraphicFramePr>
+            <a:graphic xmlns:a="http://schemas.openxmlformats.org/drawingml/2006/main">
+              <a:graphicData uri="http://schemas.openxmlformats.org/drawingml/2006/picture">
+                <pic:pic xmlns:pic="http://schemas.openxmlformats.org/drawingml/2006/picture">
+                  <pic:nvPicPr>
+                    <pic:cNvPr id="0" name="Picture 2"/>
+                    <pic:cNvPicPr>
+                      <a:picLocks noChangeAspect="1" noChangeArrowheads="1"/>
+                    </pic:cNvPicPr>
+                  </pic:nvPicPr>
+                  <pic:blipFill>
+                    <a:blip r:embed="rId5" cstate="print">
+                      <a:extLst>
+                        <a:ext uri="{28A0092B-C50C-407E-A947-70E740481C1C}">
+                          <a14:useLocalDpi xmlns:a14="http://schemas.microsoft.com/office/drawing/2010/main" val="0"/>
+                        </a:ext>
+                      </a:extLst>
+                    </a:blip>
+                    <a:srcRect/>
+                    <a:stretch>
+                      <a:fillRect/>
+                    </a:stretch>
+                  </pic:blipFill>
+                  <pic:spPr bwMode="auto">
+                    <a:xfrm>
+                      <a:off x="0" y="0"/>
+                      <a:ext cx="5597525" cy="946150"/>
+                    </a:xfrm>
+                    <a:prstGeom prst="rect">
+                      <a:avLst/>
+                    </a:prstGeom>
+                    <a:noFill/>
+                    <a:ln>
+                      <a:noFill/>
+                    </a:ln>
+                  </pic:spPr>
+                </pic:pic>
+              </a:graphicData>
+            </a:graphic>
+          </wp:inline>
+        </w:drawing>
+      </w:r>
+      <w:r>
+        <w:rPr>
+          <w:rFonts w:cstheme="minorHAnsi"/>
+          <w:b/>
+          <w:noProof/>
+          <w:sz w:val="36"/>
+          <w:szCs w:val="36"/>
+          <w:lang w:val="es-ES"/>
+        </w:rPr>
+        <w:lastRenderedPageBreak/>
+        <w:drawing>
+          <wp:inline distT="0" distB="0" distL="0" distR="0" wp14:anchorId="6DF76BDF" wp14:editId="307D514E">
+            <wp:extent cx="1431290" cy="6655435"/>
+            <wp:effectExtent l="0" t="0" r="0" b="0"/>
+            <wp:docPr id="3" name="Imagen 3"/>
+            <wp:cNvGraphicFramePr>
+              <a:graphicFrameLocks xmlns:a="http://schemas.openxmlformats.org/drawingml/2006/main" noChangeAspect="1"/>
+            </wp:cNvGraphicFramePr>
+            <a:graphic xmlns:a="http://schemas.openxmlformats.org/drawingml/2006/main">
+              <a:graphicData uri="http://schemas.openxmlformats.org/drawingml/2006/picture">
+                <pic:pic xmlns:pic="http://schemas.openxmlformats.org/drawingml/2006/picture">
+                  <pic:nvPicPr>
+                    <pic:cNvPr id="0" name="Picture 3"/>
+                    <pic:cNvPicPr>
+                      <a:picLocks noChangeAspect="1" noChangeArrowheads="1"/>
+                    </pic:cNvPicPr>
+                  </pic:nvPicPr>
+                  <pic:blipFill>
+                    <a:blip r:embed="rId6">
+                      <a:extLst>
+                        <a:ext uri="{28A0092B-C50C-407E-A947-70E740481C1C}">
+                          <a14:useLocalDpi xmlns:a14="http://schemas.microsoft.com/office/drawing/2010/main" val="0"/>
+                        </a:ext>
+                      </a:extLst>
+                    </a:blip>
+                    <a:srcRect/>
+                    <a:stretch>
+                      <a:fillRect/>
+                    </a:stretch>
+                  </pic:blipFill>
+                  <pic:spPr bwMode="auto">
+                    <a:xfrm>
+                      <a:off x="0" y="0"/>
+                      <a:ext cx="1431290" cy="6655435"/>
+                    </a:xfrm>
+                    <a:prstGeom prst="rect">
+                      <a:avLst/>
+                    </a:prstGeom>
+                    <a:noFill/>
+                    <a:ln>
+                      <a:noFill/>
+                    </a:ln>
+                  </pic:spPr>
+                </pic:pic>
+              </a:graphicData>
+            </a:graphic>
+          </wp:inline>
+        </w:drawing>
+      </w:r>
+      <w:r>
+        <w:rPr>
+          <w:rFonts w:cstheme="minorHAnsi"/>
+          <w:b/>
+          <w:noProof/>
+          <w:sz w:val="36"/>
+          <w:szCs w:val="36"/>
+          <w:lang w:val="es-ES"/>
+        </w:rPr>
+        <w:drawing>
+          <wp:inline distT="0" distB="0" distL="0" distR="0" wp14:anchorId="38780A55" wp14:editId="1A6542F5">
+            <wp:extent cx="810895" cy="524510"/>
+            <wp:effectExtent l="0" t="0" r="8255" b="8890"/>
+            <wp:docPr id="4" name="Imagen 4"/>
+            <wp:cNvGraphicFramePr>
+              <a:graphicFrameLocks xmlns:a="http://schemas.openxmlformats.org/drawingml/2006/main" noChangeAspect="1"/>
+            </wp:cNvGraphicFramePr>
+            <a:graphic xmlns:a="http://schemas.openxmlformats.org/drawingml/2006/main">
+              <a:graphicData uri="http://schemas.openxmlformats.org/drawingml/2006/picture">
+                <pic:pic xmlns:pic="http://schemas.openxmlformats.org/drawingml/2006/picture">
+                  <pic:nvPicPr>
+                    <pic:cNvPr id="0" name="Picture 4"/>
+                    <pic:cNvPicPr>
+                      <a:picLocks noChangeAspect="1" noChangeArrowheads="1"/>
+                    </pic:cNvPicPr>
+                  </pic:nvPicPr>
+                  <pic:blipFill>
+                    <a:blip r:embed="rId7">
+                      <a:extLst>
+                        <a:ext uri="{28A0092B-C50C-407E-A947-70E740481C1C}">
+                          <a14:useLocalDpi xmlns:a14="http://schemas.microsoft.com/office/drawing/2010/main" val="0"/>
+                        </a:ext>
+                      </a:extLst>
+                    </a:blip>
+                    <a:srcRect/>
+                    <a:stretch>
+                      <a:fillRect/>
+                    </a:stretch>
+                  </pic:blipFill>
+                  <pic:spPr bwMode="auto">
+                    <a:xfrm>
+                      <a:off x="0" y="0"/>
+                      <a:ext cx="810895" cy="524510"/>
+                    </a:xfrm>
+                    <a:prstGeom prst="rect">
+                      <a:avLst/>
+                    </a:prstGeom>
+                    <a:noFill/>
+                    <a:ln>
+                      <a:noFill/>
+                    </a:ln>
+                  </pic:spPr>
+                </pic:pic>
+              </a:graphicData>
+            </a:graphic>
+          </wp:inline>
+        </w:drawing>
+      </w:r>
+    </w:p>
+    <w:p>
+      <w:pPr>
+        <w:jc w:val="center"/>
+        <w:rPr>
+          <w:rFonts w:cstheme="minorHAnsi"/>
+          <w:b/>
+          <w:sz w:val="36"/>
+          <w:szCs w:val="36"/>
+          <w:lang w:val="es-ES"/>
+        </w:rPr>
+      </w:pPr>
+      <w:r>
+        <w:rPr>
+          <w:rFonts w:cstheme="minorHAnsi"/>
+          <w:b/>
+          <w:sz w:val="36"/>
+          <w:szCs w:val="36"/>
+          <w:lang w:val="es-ES"/>
+        </w:rPr>
+        <w:t>Fotografías de los avances del blog [05/03/2025]</w:t>
+      </w:r>
+    </w:p>
+    <w:p>
+      <w:pPr>
+        <w:jc w:val="center"/>
+        <w:rPr>
+          <w:rFonts w:cstheme="minorHAnsi"/>
+          <w:b/>
+          <w:sz w:val="36"/>
+          <w:szCs w:val="36"/>
+          <w:lang w:val="es-ES"/>
+        </w:rPr>
+      </w:pPr>
+    </w:p>
+    <w:p>
+      <w:pPr>
+        <w:jc w:val="center"/>
+        <w:rPr>
+          <w:rFonts w:cstheme="minorHAnsi"/>
+          <w:b/>
+          <w:color w:val="D9D9D9" w:themeColor="background1" w:themeShade="D9"/>
+          <w:sz w:val="32"/>
+          <w:szCs w:val="32"/>
+          <w:lang w:val="es-ES"/>
+        </w:rPr>
+      </w:pPr>
       <w:r>
         <w:rPr>
           <w:rFonts w:cstheme="minorHAnsi"/>
@@ -61,39 +400,39 @@
         <w:t>[sin evidencias fotográficas]</w:t>
       </w:r>
     </w:p>
-    <w:bookmarkEnd w:id="0"/>
-    <w:p>
-      <w:pPr>
-        <w:jc w:val="center"/>
-        <w:rPr>
-          <w:rFonts w:cstheme="minorHAnsi"/>
-          <w:b/>
-          <w:sz w:val="36"/>
-          <w:szCs w:val="36"/>
-          <w:lang w:val="es-ES"/>
-        </w:rPr>
-      </w:pPr>
-    </w:p>
-    <w:p>
-      <w:pPr>
-        <w:jc w:val="center"/>
-        <w:rPr>
-          <w:rFonts w:cstheme="minorHAnsi"/>
-          <w:b/>
-          <w:sz w:val="36"/>
-          <w:szCs w:val="36"/>
-          <w:lang w:val="es-ES"/>
-        </w:rPr>
-      </w:pPr>
-      <w:r>
-        <w:rPr>
-          <w:rFonts w:cstheme="minorHAnsi"/>
-          <w:b/>
-          <w:sz w:val="36"/>
-          <w:szCs w:val="36"/>
-          <w:lang w:val="es-ES"/>
-        </w:rPr>
-        <w:t>Fotografías de los avances del blog [05/03/2025]</w:t>
+    <w:p>
+      <w:pPr>
+        <w:jc w:val="center"/>
+        <w:rPr>
+          <w:rFonts w:cstheme="minorHAnsi"/>
+          <w:b/>
+          <w:sz w:val="36"/>
+          <w:szCs w:val="36"/>
+          <w:lang w:val="es-ES"/>
+        </w:rPr>
+      </w:pPr>
+    </w:p>
+    <w:p>
+      <w:pPr>
+        <w:jc w:val="center"/>
+        <w:rPr>
+          <w:rFonts w:cstheme="minorHAnsi"/>
+          <w:b/>
+          <w:sz w:val="36"/>
+          <w:szCs w:val="36"/>
+          <w:lang w:val="es-ES"/>
+        </w:rPr>
+      </w:pPr>
+      <w:r>
+        <w:rPr>
+          <w:rFonts w:cstheme="minorHAnsi"/>
+          <w:b/>
+          <w:sz w:val="36"/>
+          <w:szCs w:val="36"/>
+          <w:lang w:val="es-ES"/>
+        </w:rPr>
+        <w:lastRenderedPageBreak/>
+        <w:t>Fotografías de los avances del blog [06/03/2025]</w:t>
       </w:r>
     </w:p>
     <w:p>
@@ -138,32 +477,33 @@
         <w:rPr>
           <w:rFonts w:cstheme="minorHAnsi"/>
           <w:b/>
-          <w:sz w:val="36"/>
-          <w:szCs w:val="36"/>
-          <w:lang w:val="es-ES"/>
-        </w:rPr>
-      </w:pPr>
-    </w:p>
-    <w:p>
-      <w:pPr>
-        <w:jc w:val="center"/>
-        <w:rPr>
-          <w:rFonts w:cstheme="minorHAnsi"/>
-          <w:b/>
-          <w:sz w:val="36"/>
-          <w:szCs w:val="36"/>
-          <w:lang w:val="es-ES"/>
-        </w:rPr>
-      </w:pPr>
-      <w:r>
-        <w:rPr>
-          <w:rFonts w:cstheme="minorHAnsi"/>
-          <w:b/>
-          <w:sz w:val="36"/>
-          <w:szCs w:val="36"/>
-          <w:lang w:val="es-ES"/>
-        </w:rPr>
-        <w:t>Fotografías de los avances del blog [06/03/2025]</w:t>
+          <w:color w:val="D9D9D9" w:themeColor="background1" w:themeShade="D9"/>
+          <w:sz w:val="32"/>
+          <w:szCs w:val="32"/>
+          <w:lang w:val="es-ES"/>
+        </w:rPr>
+      </w:pPr>
+    </w:p>
+    <w:p>
+      <w:pPr>
+        <w:jc w:val="center"/>
+        <w:rPr>
+          <w:rFonts w:cstheme="minorHAnsi"/>
+          <w:b/>
+          <w:sz w:val="36"/>
+          <w:szCs w:val="36"/>
+          <w:lang w:val="es-ES"/>
+        </w:rPr>
+      </w:pPr>
+      <w:r>
+        <w:rPr>
+          <w:rFonts w:cstheme="minorHAnsi"/>
+          <w:b/>
+          <w:sz w:val="36"/>
+          <w:szCs w:val="36"/>
+          <w:lang w:val="es-ES"/>
+        </w:rPr>
+        <w:t>Fotografías de los avances del blog [07/03/2025]</w:t>
       </w:r>
     </w:p>
     <w:p>
@@ -208,33 +548,32 @@
         <w:rPr>
           <w:rFonts w:cstheme="minorHAnsi"/>
           <w:b/>
-          <w:color w:val="D9D9D9" w:themeColor="background1" w:themeShade="D9"/>
-          <w:sz w:val="32"/>
-          <w:szCs w:val="32"/>
-          <w:lang w:val="es-ES"/>
-        </w:rPr>
-      </w:pPr>
-    </w:p>
-    <w:p>
-      <w:pPr>
-        <w:jc w:val="center"/>
-        <w:rPr>
-          <w:rFonts w:cstheme="minorHAnsi"/>
-          <w:b/>
-          <w:sz w:val="36"/>
-          <w:szCs w:val="36"/>
-          <w:lang w:val="es-ES"/>
-        </w:rPr>
-      </w:pPr>
-      <w:r>
-        <w:rPr>
-          <w:rFonts w:cstheme="minorHAnsi"/>
-          <w:b/>
-          <w:sz w:val="36"/>
-          <w:szCs w:val="36"/>
-          <w:lang w:val="es-ES"/>
-        </w:rPr>
-        <w:t>Fotografías de los avances del blog [07/03/2025]</w:t>
+          <w:sz w:val="36"/>
+          <w:szCs w:val="36"/>
+          <w:lang w:val="es-ES"/>
+        </w:rPr>
+      </w:pPr>
+    </w:p>
+    <w:p>
+      <w:pPr>
+        <w:jc w:val="center"/>
+        <w:rPr>
+          <w:rFonts w:cstheme="minorHAnsi"/>
+          <w:b/>
+          <w:sz w:val="36"/>
+          <w:szCs w:val="36"/>
+          <w:lang w:val="es-ES"/>
+        </w:rPr>
+      </w:pPr>
+      <w:r>
+        <w:rPr>
+          <w:rFonts w:cstheme="minorHAnsi"/>
+          <w:b/>
+          <w:sz w:val="36"/>
+          <w:szCs w:val="36"/>
+          <w:lang w:val="es-ES"/>
+        </w:rPr>
+        <w:t>Fotografías de los avances del blog [10/03/2025]</w:t>
       </w:r>
     </w:p>
     <w:p>
@@ -304,7 +643,7 @@
           <w:szCs w:val="36"/>
           <w:lang w:val="es-ES"/>
         </w:rPr>
-        <w:t>Fotografías de los avances del blog [10/03/2025]</w:t>
+        <w:t>Fotografías de los avances del blog [11/03/2025]</w:t>
       </w:r>
     </w:p>
     <w:p>
@@ -374,7 +713,7 @@
           <w:szCs w:val="36"/>
           <w:lang w:val="es-ES"/>
         </w:rPr>
-        <w:t>Fotografías de los avances del blog [11/03/2025]</w:t>
+        <w:t>Fotografías de los avances del blog [12/03/2025]</w:t>
       </w:r>
     </w:p>
     <w:p>
@@ -444,7 +783,7 @@
           <w:szCs w:val="36"/>
           <w:lang w:val="es-ES"/>
         </w:rPr>
-        <w:t>Fotografías de los avances del blog [12/03/2025]</w:t>
+        <w:t>Fotografías de los avances del blog [13/03/2025]</w:t>
       </w:r>
     </w:p>
     <w:p>
@@ -514,7 +853,7 @@
           <w:szCs w:val="36"/>
           <w:lang w:val="es-ES"/>
         </w:rPr>
-        <w:t>Fotografías de los avances del blog [13/03/2025]</w:t>
+        <w:t>Fotografías de los avances del blog [14/03/2025]</w:t>
       </w:r>
     </w:p>
     <w:p>
@@ -584,7 +923,7 @@
           <w:szCs w:val="36"/>
           <w:lang w:val="es-ES"/>
         </w:rPr>
-        <w:t>Fotografías de los avances del blog [14/03/2025]</w:t>
+        <w:t>Fotografías de los avances del blog [17/03/2025]</w:t>
       </w:r>
     </w:p>
     <w:p>
@@ -654,76 +993,6 @@
           <w:szCs w:val="36"/>
           <w:lang w:val="es-ES"/>
         </w:rPr>
-        <w:t>Fotografías de los avances del blog [17/03/2025]</w:t>
-      </w:r>
-    </w:p>
-    <w:p>
-      <w:pPr>
-        <w:jc w:val="center"/>
-        <w:rPr>
-          <w:rFonts w:cstheme="minorHAnsi"/>
-          <w:b/>
-          <w:sz w:val="36"/>
-          <w:szCs w:val="36"/>
-          <w:lang w:val="es-ES"/>
-        </w:rPr>
-      </w:pPr>
-    </w:p>
-    <w:p>
-      <w:pPr>
-        <w:jc w:val="center"/>
-        <w:rPr>
-          <w:rFonts w:cstheme="minorHAnsi"/>
-          <w:b/>
-          <w:color w:val="D9D9D9" w:themeColor="background1" w:themeShade="D9"/>
-          <w:sz w:val="32"/>
-          <w:szCs w:val="32"/>
-          <w:lang w:val="es-ES"/>
-        </w:rPr>
-      </w:pPr>
-      <w:r>
-        <w:rPr>
-          <w:rFonts w:cstheme="minorHAnsi"/>
-          <w:b/>
-          <w:color w:val="D9D9D9" w:themeColor="background1" w:themeShade="D9"/>
-          <w:sz w:val="32"/>
-          <w:szCs w:val="32"/>
-          <w:lang w:val="es-ES"/>
-        </w:rPr>
-        <w:t>[sin evidencias fotográficas]</w:t>
-      </w:r>
-    </w:p>
-    <w:p>
-      <w:pPr>
-        <w:jc w:val="center"/>
-        <w:rPr>
-          <w:rFonts w:cstheme="minorHAnsi"/>
-          <w:b/>
-          <w:sz w:val="36"/>
-          <w:szCs w:val="36"/>
-          <w:lang w:val="es-ES"/>
-        </w:rPr>
-      </w:pPr>
-    </w:p>
-    <w:p>
-      <w:pPr>
-        <w:jc w:val="center"/>
-        <w:rPr>
-          <w:rFonts w:cstheme="minorHAnsi"/>
-          <w:b/>
-          <w:sz w:val="36"/>
-          <w:szCs w:val="36"/>
-          <w:lang w:val="es-ES"/>
-        </w:rPr>
-      </w:pPr>
-      <w:r>
-        <w:rPr>
-          <w:rFonts w:cstheme="minorHAnsi"/>
-          <w:b/>
-          <w:sz w:val="36"/>
-          <w:szCs w:val="36"/>
-          <w:lang w:val="es-ES"/>
-        </w:rPr>
         <w:t>Fotografías de los avances del blog [18/03/2025]</w:t>
       </w:r>
     </w:p>
@@ -760,7 +1029,6 @@
           <w:szCs w:val="32"/>
           <w:lang w:val="es-ES"/>
         </w:rPr>
-        <w:lastRenderedPageBreak/>
         <w:t>[sin evidencias fotográficas]</w:t>
       </w:r>
     </w:p>

</xml_diff>

<commit_message>
footer pt3, optimizacion de iconos
</commit_message>
<xml_diff>
--- a/Bitacioras/imagenes/Avances del blog [plantilla].docx
+++ b/Bitacioras/imagenes/Avances del blog [plantilla].docx
@@ -724,20 +724,393 @@
           <w:lang w:val="es-ES"/>
         </w:rPr>
         <w:lastRenderedPageBreak/>
-        <w:t>Fotografías de los avances del blog [06/03/2025]</w:t>
-      </w:r>
-    </w:p>
-    <w:p>
-      <w:pPr>
-        <w:jc w:val="center"/>
-        <w:rPr>
-          <w:rFonts w:cstheme="minorHAnsi"/>
-          <w:b/>
-          <w:sz w:val="36"/>
-          <w:szCs w:val="36"/>
-          <w:lang w:val="es-ES"/>
-        </w:rPr>
-      </w:pPr>
+        <w:t>Fotografías de los avances del blog [</w:t>
+      </w:r>
+      <w:r>
+        <w:rPr>
+          <w:rFonts w:cstheme="minorHAnsi"/>
+          <w:b/>
+          <w:sz w:val="36"/>
+          <w:szCs w:val="36"/>
+          <w:lang w:val="es-ES"/>
+        </w:rPr>
+        <w:t>21</w:t>
+      </w:r>
+      <w:r>
+        <w:rPr>
+          <w:rFonts w:cstheme="minorHAnsi"/>
+          <w:b/>
+          <w:sz w:val="36"/>
+          <w:szCs w:val="36"/>
+          <w:lang w:val="es-ES"/>
+        </w:rPr>
+        <w:t>/0</w:t>
+      </w:r>
+      <w:r>
+        <w:rPr>
+          <w:rFonts w:cstheme="minorHAnsi"/>
+          <w:b/>
+          <w:sz w:val="36"/>
+          <w:szCs w:val="36"/>
+          <w:lang w:val="es-ES"/>
+        </w:rPr>
+        <w:t>5</w:t>
+      </w:r>
+      <w:r>
+        <w:rPr>
+          <w:rFonts w:cstheme="minorHAnsi"/>
+          <w:b/>
+          <w:sz w:val="36"/>
+          <w:szCs w:val="36"/>
+          <w:lang w:val="es-ES"/>
+        </w:rPr>
+        <w:t>/2025]</w:t>
+      </w:r>
+    </w:p>
+    <w:p>
+      <w:pPr>
+        <w:jc w:val="center"/>
+        <w:rPr>
+          <w:rFonts w:cstheme="minorHAnsi"/>
+          <w:b/>
+          <w:color w:val="D9D9D9" w:themeColor="background1" w:themeShade="D9"/>
+          <w:sz w:val="32"/>
+          <w:szCs w:val="32"/>
+          <w:lang w:val="es-ES"/>
+        </w:rPr>
+      </w:pPr>
+      <w:r>
+        <w:rPr>
+          <w:rFonts w:cstheme="minorHAnsi"/>
+          <w:b/>
+          <w:noProof/>
+          <w:color w:val="D9D9D9" w:themeColor="background1" w:themeShade="D9"/>
+          <w:sz w:val="32"/>
+          <w:szCs w:val="32"/>
+          <w:lang w:val="es-ES"/>
+        </w:rPr>
+        <w:drawing>
+          <wp:anchor distT="0" distB="0" distL="114300" distR="114300" simplePos="0" relativeHeight="251660288" behindDoc="0" locked="0" layoutInCell="1" allowOverlap="1" wp14:anchorId="277C167B" wp14:editId="45C45109">
+            <wp:simplePos x="0" y="0"/>
+            <wp:positionH relativeFrom="column">
+              <wp:posOffset>3284883</wp:posOffset>
+            </wp:positionH>
+            <wp:positionV relativeFrom="paragraph">
+              <wp:posOffset>2911227</wp:posOffset>
+            </wp:positionV>
+            <wp:extent cx="2119630" cy="3982085"/>
+            <wp:effectExtent l="0" t="0" r="0" b="0"/>
+            <wp:wrapSquare wrapText="bothSides"/>
+            <wp:docPr id="13" name="Imagen 13"/>
+            <wp:cNvGraphicFramePr>
+              <a:graphicFrameLocks xmlns:a="http://schemas.openxmlformats.org/drawingml/2006/main" noChangeAspect="1"/>
+            </wp:cNvGraphicFramePr>
+            <a:graphic xmlns:a="http://schemas.openxmlformats.org/drawingml/2006/main">
+              <a:graphicData uri="http://schemas.openxmlformats.org/drawingml/2006/picture">
+                <pic:pic xmlns:pic="http://schemas.openxmlformats.org/drawingml/2006/picture">
+                  <pic:nvPicPr>
+                    <pic:cNvPr id="0" name="Picture 5"/>
+                    <pic:cNvPicPr>
+                      <a:picLocks noChangeAspect="1" noChangeArrowheads="1"/>
+                    </pic:cNvPicPr>
+                  </pic:nvPicPr>
+                  <pic:blipFill>
+                    <a:blip r:embed="rId12">
+                      <a:extLst>
+                        <a:ext uri="{28A0092B-C50C-407E-A947-70E740481C1C}">
+                          <a14:useLocalDpi xmlns:a14="http://schemas.microsoft.com/office/drawing/2010/main" val="0"/>
+                        </a:ext>
+                      </a:extLst>
+                    </a:blip>
+                    <a:srcRect/>
+                    <a:stretch>
+                      <a:fillRect/>
+                    </a:stretch>
+                  </pic:blipFill>
+                  <pic:spPr bwMode="auto">
+                    <a:xfrm>
+                      <a:off x="0" y="0"/>
+                      <a:ext cx="2119630" cy="3982085"/>
+                    </a:xfrm>
+                    <a:prstGeom prst="rect">
+                      <a:avLst/>
+                    </a:prstGeom>
+                    <a:noFill/>
+                    <a:ln>
+                      <a:noFill/>
+                    </a:ln>
+                  </pic:spPr>
+                </pic:pic>
+              </a:graphicData>
+            </a:graphic>
+            <wp14:sizeRelH relativeFrom="margin">
+              <wp14:pctWidth>0</wp14:pctWidth>
+            </wp14:sizeRelH>
+            <wp14:sizeRelV relativeFrom="margin">
+              <wp14:pctHeight>0</wp14:pctHeight>
+            </wp14:sizeRelV>
+          </wp:anchor>
+        </w:drawing>
+      </w:r>
+      <w:r>
+        <w:rPr>
+          <w:rFonts w:cstheme="minorHAnsi"/>
+          <w:b/>
+          <w:noProof/>
+          <w:color w:val="D9D9D9" w:themeColor="background1" w:themeShade="D9"/>
+          <w:sz w:val="32"/>
+          <w:szCs w:val="32"/>
+          <w:lang w:val="es-ES"/>
+        </w:rPr>
+        <w:drawing>
+          <wp:inline distT="0" distB="0" distL="0" distR="0" wp14:anchorId="03B30B18" wp14:editId="578E0310">
+            <wp:extent cx="5605780" cy="1256030"/>
+            <wp:effectExtent l="0" t="0" r="0" b="1270"/>
+            <wp:docPr id="9" name="Imagen 9"/>
+            <wp:cNvGraphicFramePr>
+              <a:graphicFrameLocks xmlns:a="http://schemas.openxmlformats.org/drawingml/2006/main" noChangeAspect="1"/>
+            </wp:cNvGraphicFramePr>
+            <a:graphic xmlns:a="http://schemas.openxmlformats.org/drawingml/2006/main">
+              <a:graphicData uri="http://schemas.openxmlformats.org/drawingml/2006/picture">
+                <pic:pic xmlns:pic="http://schemas.openxmlformats.org/drawingml/2006/picture">
+                  <pic:nvPicPr>
+                    <pic:cNvPr id="0" name="Picture 1"/>
+                    <pic:cNvPicPr>
+                      <a:picLocks noChangeAspect="1" noChangeArrowheads="1"/>
+                    </pic:cNvPicPr>
+                  </pic:nvPicPr>
+                  <pic:blipFill>
+                    <a:blip r:embed="rId13" cstate="print">
+                      <a:extLst>
+                        <a:ext uri="{28A0092B-C50C-407E-A947-70E740481C1C}">
+                          <a14:useLocalDpi xmlns:a14="http://schemas.microsoft.com/office/drawing/2010/main" val="0"/>
+                        </a:ext>
+                      </a:extLst>
+                    </a:blip>
+                    <a:srcRect/>
+                    <a:stretch>
+                      <a:fillRect/>
+                    </a:stretch>
+                  </pic:blipFill>
+                  <pic:spPr bwMode="auto">
+                    <a:xfrm>
+                      <a:off x="0" y="0"/>
+                      <a:ext cx="5605780" cy="1256030"/>
+                    </a:xfrm>
+                    <a:prstGeom prst="rect">
+                      <a:avLst/>
+                    </a:prstGeom>
+                    <a:noFill/>
+                    <a:ln>
+                      <a:noFill/>
+                    </a:ln>
+                  </pic:spPr>
+                </pic:pic>
+              </a:graphicData>
+            </a:graphic>
+          </wp:inline>
+        </w:drawing>
+      </w:r>
+      <w:r>
+        <w:rPr>
+          <w:rFonts w:cstheme="minorHAnsi"/>
+          <w:b/>
+          <w:noProof/>
+          <w:color w:val="D9D9D9" w:themeColor="background1" w:themeShade="D9"/>
+          <w:sz w:val="32"/>
+          <w:szCs w:val="32"/>
+          <w:lang w:val="es-ES"/>
+        </w:rPr>
+        <w:drawing>
+          <wp:inline distT="0" distB="0" distL="0" distR="0" wp14:anchorId="0FEDB40A" wp14:editId="15919ABB">
+            <wp:extent cx="5605780" cy="1280160"/>
+            <wp:effectExtent l="0" t="0" r="0" b="0"/>
+            <wp:docPr id="10" name="Imagen 10"/>
+            <wp:cNvGraphicFramePr>
+              <a:graphicFrameLocks xmlns:a="http://schemas.openxmlformats.org/drawingml/2006/main" noChangeAspect="1"/>
+            </wp:cNvGraphicFramePr>
+            <a:graphic xmlns:a="http://schemas.openxmlformats.org/drawingml/2006/main">
+              <a:graphicData uri="http://schemas.openxmlformats.org/drawingml/2006/picture">
+                <pic:pic xmlns:pic="http://schemas.openxmlformats.org/drawingml/2006/picture">
+                  <pic:nvPicPr>
+                    <pic:cNvPr id="0" name="Picture 2"/>
+                    <pic:cNvPicPr>
+                      <a:picLocks noChangeAspect="1" noChangeArrowheads="1"/>
+                    </pic:cNvPicPr>
+                  </pic:nvPicPr>
+                  <pic:blipFill>
+                    <a:blip r:embed="rId14" cstate="print">
+                      <a:extLst>
+                        <a:ext uri="{28A0092B-C50C-407E-A947-70E740481C1C}">
+                          <a14:useLocalDpi xmlns:a14="http://schemas.microsoft.com/office/drawing/2010/main" val="0"/>
+                        </a:ext>
+                      </a:extLst>
+                    </a:blip>
+                    <a:srcRect/>
+                    <a:stretch>
+                      <a:fillRect/>
+                    </a:stretch>
+                  </pic:blipFill>
+                  <pic:spPr bwMode="auto">
+                    <a:xfrm>
+                      <a:off x="0" y="0"/>
+                      <a:ext cx="5605780" cy="1280160"/>
+                    </a:xfrm>
+                    <a:prstGeom prst="rect">
+                      <a:avLst/>
+                    </a:prstGeom>
+                    <a:noFill/>
+                    <a:ln>
+                      <a:noFill/>
+                    </a:ln>
+                  </pic:spPr>
+                </pic:pic>
+              </a:graphicData>
+            </a:graphic>
+          </wp:inline>
+        </w:drawing>
+      </w:r>
+      <w:r>
+        <w:rPr>
+          <w:rFonts w:cstheme="minorHAnsi"/>
+          <w:b/>
+          <w:noProof/>
+          <w:color w:val="D9D9D9" w:themeColor="background1" w:themeShade="D9"/>
+          <w:sz w:val="32"/>
+          <w:szCs w:val="32"/>
+          <w:lang w:val="es-ES"/>
+        </w:rPr>
+        <w:drawing>
+          <wp:inline distT="0" distB="0" distL="0" distR="0" wp14:anchorId="06987413" wp14:editId="20287C54">
+            <wp:extent cx="3029447" cy="2182863"/>
+            <wp:effectExtent l="0" t="0" r="0" b="8255"/>
+            <wp:docPr id="11" name="Imagen 11"/>
+            <wp:cNvGraphicFramePr>
+              <a:graphicFrameLocks xmlns:a="http://schemas.openxmlformats.org/drawingml/2006/main" noChangeAspect="1"/>
+            </wp:cNvGraphicFramePr>
+            <a:graphic xmlns:a="http://schemas.openxmlformats.org/drawingml/2006/main">
+              <a:graphicData uri="http://schemas.openxmlformats.org/drawingml/2006/picture">
+                <pic:pic xmlns:pic="http://schemas.openxmlformats.org/drawingml/2006/picture">
+                  <pic:nvPicPr>
+                    <pic:cNvPr id="0" name="Picture 3"/>
+                    <pic:cNvPicPr>
+                      <a:picLocks noChangeAspect="1" noChangeArrowheads="1"/>
+                    </pic:cNvPicPr>
+                  </pic:nvPicPr>
+                  <pic:blipFill>
+                    <a:blip r:embed="rId15">
+                      <a:extLst>
+                        <a:ext uri="{28A0092B-C50C-407E-A947-70E740481C1C}">
+                          <a14:useLocalDpi xmlns:a14="http://schemas.microsoft.com/office/drawing/2010/main" val="0"/>
+                        </a:ext>
+                      </a:extLst>
+                    </a:blip>
+                    <a:srcRect/>
+                    <a:stretch>
+                      <a:fillRect/>
+                    </a:stretch>
+                  </pic:blipFill>
+                  <pic:spPr bwMode="auto">
+                    <a:xfrm>
+                      <a:off x="0" y="0"/>
+                      <a:ext cx="3039901" cy="2190395"/>
+                    </a:xfrm>
+                    <a:prstGeom prst="rect">
+                      <a:avLst/>
+                    </a:prstGeom>
+                    <a:noFill/>
+                    <a:ln>
+                      <a:noFill/>
+                    </a:ln>
+                  </pic:spPr>
+                </pic:pic>
+              </a:graphicData>
+            </a:graphic>
+          </wp:inline>
+        </w:drawing>
+      </w:r>
+      <w:r>
+        <w:rPr>
+          <w:rFonts w:cstheme="minorHAnsi"/>
+          <w:b/>
+          <w:noProof/>
+          <w:color w:val="D9D9D9" w:themeColor="background1" w:themeShade="D9"/>
+          <w:sz w:val="32"/>
+          <w:szCs w:val="32"/>
+          <w:lang w:val="es-ES"/>
+        </w:rPr>
+        <w:drawing>
+          <wp:inline distT="0" distB="0" distL="0" distR="0" wp14:anchorId="1C98BC5E" wp14:editId="094EA33A">
+            <wp:extent cx="3108960" cy="2491605"/>
+            <wp:effectExtent l="0" t="0" r="0" b="4445"/>
+            <wp:docPr id="12" name="Imagen 12"/>
+            <wp:cNvGraphicFramePr>
+              <a:graphicFrameLocks xmlns:a="http://schemas.openxmlformats.org/drawingml/2006/main" noChangeAspect="1"/>
+            </wp:cNvGraphicFramePr>
+            <a:graphic xmlns:a="http://schemas.openxmlformats.org/drawingml/2006/main">
+              <a:graphicData uri="http://schemas.openxmlformats.org/drawingml/2006/picture">
+                <pic:pic xmlns:pic="http://schemas.openxmlformats.org/drawingml/2006/picture">
+                  <pic:nvPicPr>
+                    <pic:cNvPr id="0" name="Picture 4"/>
+                    <pic:cNvPicPr>
+                      <a:picLocks noChangeAspect="1" noChangeArrowheads="1"/>
+                    </pic:cNvPicPr>
+                  </pic:nvPicPr>
+                  <pic:blipFill>
+                    <a:blip r:embed="rId16" cstate="print">
+                      <a:extLst>
+                        <a:ext uri="{28A0092B-C50C-407E-A947-70E740481C1C}">
+                          <a14:useLocalDpi xmlns:a14="http://schemas.microsoft.com/office/drawing/2010/main" val="0"/>
+                        </a:ext>
+                      </a:extLst>
+                    </a:blip>
+                    <a:srcRect/>
+                    <a:stretch>
+                      <a:fillRect/>
+                    </a:stretch>
+                  </pic:blipFill>
+                  <pic:spPr bwMode="auto">
+                    <a:xfrm>
+                      <a:off x="0" y="0"/>
+                      <a:ext cx="3124998" cy="2504459"/>
+                    </a:xfrm>
+                    <a:prstGeom prst="rect">
+                      <a:avLst/>
+                    </a:prstGeom>
+                    <a:noFill/>
+                    <a:ln>
+                      <a:noFill/>
+                    </a:ln>
+                  </pic:spPr>
+                </pic:pic>
+              </a:graphicData>
+            </a:graphic>
+          </wp:inline>
+        </w:drawing>
+      </w:r>
+    </w:p>
+    <w:p>
+      <w:pPr>
+        <w:rPr>
+          <w:rFonts w:cstheme="minorHAnsi"/>
+          <w:b/>
+          <w:color w:val="D9D9D9" w:themeColor="background1" w:themeShade="D9"/>
+          <w:sz w:val="32"/>
+          <w:szCs w:val="32"/>
+          <w:lang w:val="es-ES"/>
+        </w:rPr>
+      </w:pPr>
+      <w:r>
+        <w:rPr>
+          <w:rFonts w:cstheme="minorHAnsi"/>
+          <w:b/>
+          <w:color w:val="D9D9D9" w:themeColor="background1" w:themeShade="D9"/>
+          <w:sz w:val="32"/>
+          <w:szCs w:val="32"/>
+          <w:lang w:val="es-ES"/>
+        </w:rPr>
+        <w:br w:type="page"/>
+      </w:r>
       <w:bookmarkStart w:id="0" w:name="_GoBack"/>
       <w:bookmarkEnd w:id="0"/>
     </w:p>
@@ -747,56 +1120,20 @@
         <w:rPr>
           <w:rFonts w:cstheme="minorHAnsi"/>
           <w:b/>
-          <w:color w:val="D9D9D9" w:themeColor="background1" w:themeShade="D9"/>
-          <w:sz w:val="32"/>
-          <w:szCs w:val="32"/>
-          <w:lang w:val="es-ES"/>
-        </w:rPr>
-      </w:pPr>
-      <w:r>
-        <w:rPr>
-          <w:rFonts w:cstheme="minorHAnsi"/>
-          <w:b/>
-          <w:color w:val="D9D9D9" w:themeColor="background1" w:themeShade="D9"/>
-          <w:sz w:val="32"/>
-          <w:szCs w:val="32"/>
-          <w:lang w:val="es-ES"/>
-        </w:rPr>
-        <w:t>[sin evidencias fotográficas]</w:t>
-      </w:r>
-    </w:p>
-    <w:p>
-      <w:pPr>
-        <w:jc w:val="center"/>
-        <w:rPr>
-          <w:rFonts w:cstheme="minorHAnsi"/>
-          <w:b/>
-          <w:color w:val="D9D9D9" w:themeColor="background1" w:themeShade="D9"/>
-          <w:sz w:val="32"/>
-          <w:szCs w:val="32"/>
-          <w:lang w:val="es-ES"/>
-        </w:rPr>
-      </w:pPr>
-    </w:p>
-    <w:p>
-      <w:pPr>
-        <w:jc w:val="center"/>
-        <w:rPr>
-          <w:rFonts w:cstheme="minorHAnsi"/>
-          <w:b/>
-          <w:sz w:val="36"/>
-          <w:szCs w:val="36"/>
-          <w:lang w:val="es-ES"/>
-        </w:rPr>
-      </w:pPr>
-      <w:r>
-        <w:rPr>
-          <w:rFonts w:cstheme="minorHAnsi"/>
-          <w:b/>
-          <w:sz w:val="36"/>
-          <w:szCs w:val="36"/>
-          <w:lang w:val="es-ES"/>
-        </w:rPr>
+          <w:sz w:val="36"/>
+          <w:szCs w:val="36"/>
+          <w:lang w:val="es-ES"/>
+        </w:rPr>
+      </w:pPr>
+      <w:r>
+        <w:rPr>
+          <w:rFonts w:cstheme="minorHAnsi"/>
+          <w:b/>
+          <w:sz w:val="36"/>
+          <w:szCs w:val="36"/>
+          <w:lang w:val="es-ES"/>
+        </w:rPr>
+        <w:lastRenderedPageBreak/>
         <w:t>Fotografías de los avances del blog [07/03/2025]</w:t>
       </w:r>
     </w:p>

</xml_diff>

<commit_message>
footer pt FINAl, paginacion btn pt1
</commit_message>
<xml_diff>
--- a/Bitacioras/imagenes/Avances del blog [plantilla].docx
+++ b/Bitacioras/imagenes/Avances del blog [plantilla].docx
@@ -1111,6 +1111,382 @@
         </w:rPr>
         <w:br w:type="page"/>
       </w:r>
+    </w:p>
+    <w:p>
+      <w:pPr>
+        <w:jc w:val="center"/>
+        <w:rPr>
+          <w:rFonts w:cstheme="minorHAnsi"/>
+          <w:b/>
+          <w:sz w:val="36"/>
+          <w:szCs w:val="36"/>
+          <w:lang w:val="es-ES"/>
+        </w:rPr>
+      </w:pPr>
+      <w:r>
+        <w:rPr>
+          <w:rFonts w:cstheme="minorHAnsi"/>
+          <w:b/>
+          <w:sz w:val="36"/>
+          <w:szCs w:val="36"/>
+          <w:lang w:val="es-ES"/>
+        </w:rPr>
+        <w:lastRenderedPageBreak/>
+        <w:t xml:space="preserve">Fotografías de los avances del blog </w:t>
+      </w:r>
+      <w:r>
+        <w:rPr>
+          <w:rFonts w:cstheme="minorHAnsi"/>
+          <w:b/>
+          <w:sz w:val="36"/>
+          <w:szCs w:val="36"/>
+          <w:lang w:val="es-ES"/>
+        </w:rPr>
+        <w:t>[2</w:t>
+      </w:r>
+      <w:r>
+        <w:rPr>
+          <w:rFonts w:cstheme="minorHAnsi"/>
+          <w:b/>
+          <w:sz w:val="36"/>
+          <w:szCs w:val="36"/>
+          <w:lang w:val="es-ES"/>
+        </w:rPr>
+        <w:t>2</w:t>
+      </w:r>
+      <w:r>
+        <w:rPr>
+          <w:rFonts w:cstheme="minorHAnsi"/>
+          <w:b/>
+          <w:sz w:val="36"/>
+          <w:szCs w:val="36"/>
+          <w:lang w:val="es-ES"/>
+        </w:rPr>
+        <w:t>/05/2025]</w:t>
+      </w:r>
+    </w:p>
+    <w:p>
+      <w:pPr>
+        <w:jc w:val="center"/>
+        <w:rPr>
+          <w:rFonts w:cstheme="minorHAnsi"/>
+          <w:b/>
+          <w:sz w:val="36"/>
+          <w:szCs w:val="36"/>
+          <w:lang w:val="es-ES"/>
+        </w:rPr>
+      </w:pPr>
+      <w:r>
+        <w:rPr>
+          <w:rFonts w:cstheme="minorHAnsi"/>
+          <w:b/>
+          <w:noProof/>
+          <w:sz w:val="36"/>
+          <w:szCs w:val="36"/>
+          <w:lang w:val="es-ES"/>
+        </w:rPr>
+        <w:drawing>
+          <wp:inline distT="0" distB="0" distL="0" distR="0" wp14:anchorId="635C3F5C" wp14:editId="7942C53D">
+            <wp:extent cx="4225159" cy="551269"/>
+            <wp:effectExtent l="0" t="0" r="4445" b="1270"/>
+            <wp:docPr id="14" name="Imagen 14"/>
+            <wp:cNvGraphicFramePr>
+              <a:graphicFrameLocks xmlns:a="http://schemas.openxmlformats.org/drawingml/2006/main" noChangeAspect="1"/>
+            </wp:cNvGraphicFramePr>
+            <a:graphic xmlns:a="http://schemas.openxmlformats.org/drawingml/2006/main">
+              <a:graphicData uri="http://schemas.openxmlformats.org/drawingml/2006/picture">
+                <pic:pic xmlns:pic="http://schemas.openxmlformats.org/drawingml/2006/picture">
+                  <pic:nvPicPr>
+                    <pic:cNvPr id="0" name="Picture 1"/>
+                    <pic:cNvPicPr>
+                      <a:picLocks noChangeAspect="1" noChangeArrowheads="1"/>
+                    </pic:cNvPicPr>
+                  </pic:nvPicPr>
+                  <pic:blipFill>
+                    <a:blip r:embed="rId17">
+                      <a:extLst>
+                        <a:ext uri="{28A0092B-C50C-407E-A947-70E740481C1C}">
+                          <a14:useLocalDpi xmlns:a14="http://schemas.microsoft.com/office/drawing/2010/main" val="0"/>
+                        </a:ext>
+                      </a:extLst>
+                    </a:blip>
+                    <a:srcRect/>
+                    <a:stretch>
+                      <a:fillRect/>
+                    </a:stretch>
+                  </pic:blipFill>
+                  <pic:spPr bwMode="auto">
+                    <a:xfrm>
+                      <a:off x="0" y="0"/>
+                      <a:ext cx="4313973" cy="562857"/>
+                    </a:xfrm>
+                    <a:prstGeom prst="rect">
+                      <a:avLst/>
+                    </a:prstGeom>
+                    <a:noFill/>
+                    <a:ln>
+                      <a:noFill/>
+                    </a:ln>
+                  </pic:spPr>
+                </pic:pic>
+              </a:graphicData>
+            </a:graphic>
+          </wp:inline>
+        </w:drawing>
+      </w:r>
+      <w:r>
+        <w:rPr>
+          <w:rFonts w:cstheme="minorHAnsi"/>
+          <w:b/>
+          <w:noProof/>
+          <w:sz w:val="36"/>
+          <w:szCs w:val="36"/>
+          <w:lang w:val="es-ES"/>
+        </w:rPr>
+        <w:drawing>
+          <wp:inline distT="0" distB="0" distL="0" distR="0" wp14:anchorId="4A0018CE" wp14:editId="788A3C73">
+            <wp:extent cx="3484179" cy="812410"/>
+            <wp:effectExtent l="0" t="0" r="2540" b="6985"/>
+            <wp:docPr id="15" name="Imagen 15"/>
+            <wp:cNvGraphicFramePr>
+              <a:graphicFrameLocks xmlns:a="http://schemas.openxmlformats.org/drawingml/2006/main" noChangeAspect="1"/>
+            </wp:cNvGraphicFramePr>
+            <a:graphic xmlns:a="http://schemas.openxmlformats.org/drawingml/2006/main">
+              <a:graphicData uri="http://schemas.openxmlformats.org/drawingml/2006/picture">
+                <pic:pic xmlns:pic="http://schemas.openxmlformats.org/drawingml/2006/picture">
+                  <pic:nvPicPr>
+                    <pic:cNvPr id="0" name="Picture 2"/>
+                    <pic:cNvPicPr>
+                      <a:picLocks noChangeAspect="1" noChangeArrowheads="1"/>
+                    </pic:cNvPicPr>
+                  </pic:nvPicPr>
+                  <pic:blipFill>
+                    <a:blip r:embed="rId18" cstate="print">
+                      <a:extLst>
+                        <a:ext uri="{28A0092B-C50C-407E-A947-70E740481C1C}">
+                          <a14:useLocalDpi xmlns:a14="http://schemas.microsoft.com/office/drawing/2010/main" val="0"/>
+                        </a:ext>
+                      </a:extLst>
+                    </a:blip>
+                    <a:srcRect/>
+                    <a:stretch>
+                      <a:fillRect/>
+                    </a:stretch>
+                  </pic:blipFill>
+                  <pic:spPr bwMode="auto">
+                    <a:xfrm>
+                      <a:off x="0" y="0"/>
+                      <a:ext cx="3528057" cy="822641"/>
+                    </a:xfrm>
+                    <a:prstGeom prst="rect">
+                      <a:avLst/>
+                    </a:prstGeom>
+                    <a:noFill/>
+                    <a:ln>
+                      <a:noFill/>
+                    </a:ln>
+                  </pic:spPr>
+                </pic:pic>
+              </a:graphicData>
+            </a:graphic>
+          </wp:inline>
+        </w:drawing>
+      </w:r>
+      <w:r>
+        <w:rPr>
+          <w:rFonts w:cstheme="minorHAnsi"/>
+          <w:b/>
+          <w:noProof/>
+          <w:sz w:val="36"/>
+          <w:szCs w:val="36"/>
+          <w:lang w:val="es-ES"/>
+        </w:rPr>
+        <w:drawing>
+          <wp:inline distT="0" distB="0" distL="0" distR="0" wp14:anchorId="122EA325" wp14:editId="3D518D9E">
+            <wp:extent cx="3184634" cy="1869563"/>
+            <wp:effectExtent l="0" t="0" r="0" b="0"/>
+            <wp:docPr id="16" name="Imagen 16"/>
+            <wp:cNvGraphicFramePr>
+              <a:graphicFrameLocks xmlns:a="http://schemas.openxmlformats.org/drawingml/2006/main" noChangeAspect="1"/>
+            </wp:cNvGraphicFramePr>
+            <a:graphic xmlns:a="http://schemas.openxmlformats.org/drawingml/2006/main">
+              <a:graphicData uri="http://schemas.openxmlformats.org/drawingml/2006/picture">
+                <pic:pic xmlns:pic="http://schemas.openxmlformats.org/drawingml/2006/picture">
+                  <pic:nvPicPr>
+                    <pic:cNvPr id="0" name="Picture 3"/>
+                    <pic:cNvPicPr>
+                      <a:picLocks noChangeAspect="1" noChangeArrowheads="1"/>
+                    </pic:cNvPicPr>
+                  </pic:nvPicPr>
+                  <pic:blipFill>
+                    <a:blip r:embed="rId19">
+                      <a:extLst>
+                        <a:ext uri="{28A0092B-C50C-407E-A947-70E740481C1C}">
+                          <a14:useLocalDpi xmlns:a14="http://schemas.microsoft.com/office/drawing/2010/main" val="0"/>
+                        </a:ext>
+                      </a:extLst>
+                    </a:blip>
+                    <a:srcRect/>
+                    <a:stretch>
+                      <a:fillRect/>
+                    </a:stretch>
+                  </pic:blipFill>
+                  <pic:spPr bwMode="auto">
+                    <a:xfrm>
+                      <a:off x="0" y="0"/>
+                      <a:ext cx="3197726" cy="1877249"/>
+                    </a:xfrm>
+                    <a:prstGeom prst="rect">
+                      <a:avLst/>
+                    </a:prstGeom>
+                    <a:noFill/>
+                    <a:ln>
+                      <a:noFill/>
+                    </a:ln>
+                  </pic:spPr>
+                </pic:pic>
+              </a:graphicData>
+            </a:graphic>
+          </wp:inline>
+        </w:drawing>
+      </w:r>
+      <w:r>
+        <w:rPr>
+          <w:rFonts w:cstheme="minorHAnsi"/>
+          <w:b/>
+          <w:noProof/>
+          <w:sz w:val="36"/>
+          <w:szCs w:val="36"/>
+          <w:lang w:val="es-ES"/>
+        </w:rPr>
+        <w:drawing>
+          <wp:inline distT="0" distB="0" distL="0" distR="0" wp14:anchorId="5CBF9AD7" wp14:editId="59058AB4">
+            <wp:extent cx="4051738" cy="1928874"/>
+            <wp:effectExtent l="0" t="0" r="6350" b="0"/>
+            <wp:docPr id="17" name="Imagen 17"/>
+            <wp:cNvGraphicFramePr>
+              <a:graphicFrameLocks xmlns:a="http://schemas.openxmlformats.org/drawingml/2006/main" noChangeAspect="1"/>
+            </wp:cNvGraphicFramePr>
+            <a:graphic xmlns:a="http://schemas.openxmlformats.org/drawingml/2006/main">
+              <a:graphicData uri="http://schemas.openxmlformats.org/drawingml/2006/picture">
+                <pic:pic xmlns:pic="http://schemas.openxmlformats.org/drawingml/2006/picture">
+                  <pic:nvPicPr>
+                    <pic:cNvPr id="0" name="Picture 4"/>
+                    <pic:cNvPicPr>
+                      <a:picLocks noChangeAspect="1" noChangeArrowheads="1"/>
+                    </pic:cNvPicPr>
+                  </pic:nvPicPr>
+                  <pic:blipFill>
+                    <a:blip r:embed="rId20" cstate="print">
+                      <a:extLst>
+                        <a:ext uri="{28A0092B-C50C-407E-A947-70E740481C1C}">
+                          <a14:useLocalDpi xmlns:a14="http://schemas.microsoft.com/office/drawing/2010/main" val="0"/>
+                        </a:ext>
+                      </a:extLst>
+                    </a:blip>
+                    <a:srcRect/>
+                    <a:stretch>
+                      <a:fillRect/>
+                    </a:stretch>
+                  </pic:blipFill>
+                  <pic:spPr bwMode="auto">
+                    <a:xfrm>
+                      <a:off x="0" y="0"/>
+                      <a:ext cx="4065086" cy="1935228"/>
+                    </a:xfrm>
+                    <a:prstGeom prst="rect">
+                      <a:avLst/>
+                    </a:prstGeom>
+                    <a:noFill/>
+                    <a:ln>
+                      <a:noFill/>
+                    </a:ln>
+                  </pic:spPr>
+                </pic:pic>
+              </a:graphicData>
+            </a:graphic>
+          </wp:inline>
+        </w:drawing>
+      </w:r>
+      <w:r>
+        <w:rPr>
+          <w:rFonts w:cstheme="minorHAnsi"/>
+          <w:b/>
+          <w:noProof/>
+          <w:sz w:val="36"/>
+          <w:szCs w:val="36"/>
+          <w:lang w:val="es-ES"/>
+        </w:rPr>
+        <w:drawing>
+          <wp:inline distT="0" distB="0" distL="0" distR="0" wp14:anchorId="2D86612C" wp14:editId="49D19022">
+            <wp:extent cx="4539899" cy="1313330"/>
+            <wp:effectExtent l="0" t="0" r="0" b="1270"/>
+            <wp:docPr id="18" name="Imagen 18"/>
+            <wp:cNvGraphicFramePr>
+              <a:graphicFrameLocks xmlns:a="http://schemas.openxmlformats.org/drawingml/2006/main" noChangeAspect="1"/>
+            </wp:cNvGraphicFramePr>
+            <a:graphic xmlns:a="http://schemas.openxmlformats.org/drawingml/2006/main">
+              <a:graphicData uri="http://schemas.openxmlformats.org/drawingml/2006/picture">
+                <pic:pic xmlns:pic="http://schemas.openxmlformats.org/drawingml/2006/picture">
+                  <pic:nvPicPr>
+                    <pic:cNvPr id="0" name="Picture 5"/>
+                    <pic:cNvPicPr>
+                      <a:picLocks noChangeAspect="1" noChangeArrowheads="1"/>
+                    </pic:cNvPicPr>
+                  </pic:nvPicPr>
+                  <pic:blipFill>
+                    <a:blip r:embed="rId21">
+                      <a:extLst>
+                        <a:ext uri="{28A0092B-C50C-407E-A947-70E740481C1C}">
+                          <a14:useLocalDpi xmlns:a14="http://schemas.microsoft.com/office/drawing/2010/main" val="0"/>
+                        </a:ext>
+                      </a:extLst>
+                    </a:blip>
+                    <a:srcRect/>
+                    <a:stretch>
+                      <a:fillRect/>
+                    </a:stretch>
+                  </pic:blipFill>
+                  <pic:spPr bwMode="auto">
+                    <a:xfrm>
+                      <a:off x="0" y="0"/>
+                      <a:ext cx="4590574" cy="1327990"/>
+                    </a:xfrm>
+                    <a:prstGeom prst="rect">
+                      <a:avLst/>
+                    </a:prstGeom>
+                    <a:noFill/>
+                    <a:ln>
+                      <a:noFill/>
+                    </a:ln>
+                  </pic:spPr>
+                </pic:pic>
+              </a:graphicData>
+            </a:graphic>
+          </wp:inline>
+        </w:drawing>
+      </w:r>
+    </w:p>
+    <w:p>
+      <w:pPr>
+        <w:rPr>
+          <w:rFonts w:cstheme="minorHAnsi"/>
+          <w:b/>
+          <w:sz w:val="36"/>
+          <w:szCs w:val="36"/>
+          <w:lang w:val="es-ES"/>
+        </w:rPr>
+      </w:pPr>
+      <w:r>
+        <w:rPr>
+          <w:rFonts w:cstheme="minorHAnsi"/>
+          <w:b/>
+          <w:sz w:val="36"/>
+          <w:szCs w:val="36"/>
+          <w:lang w:val="es-ES"/>
+        </w:rPr>
+        <w:br w:type="page"/>
+      </w:r>
       <w:bookmarkStart w:id="0" w:name="_GoBack"/>
       <w:bookmarkEnd w:id="0"/>
     </w:p>
@@ -1134,76 +1510,6 @@
           <w:lang w:val="es-ES"/>
         </w:rPr>
         <w:lastRenderedPageBreak/>
-        <w:t>Fotografías de los avances del blog [07/03/2025]</w:t>
-      </w:r>
-    </w:p>
-    <w:p>
-      <w:pPr>
-        <w:jc w:val="center"/>
-        <w:rPr>
-          <w:rFonts w:cstheme="minorHAnsi"/>
-          <w:b/>
-          <w:sz w:val="36"/>
-          <w:szCs w:val="36"/>
-          <w:lang w:val="es-ES"/>
-        </w:rPr>
-      </w:pPr>
-    </w:p>
-    <w:p>
-      <w:pPr>
-        <w:jc w:val="center"/>
-        <w:rPr>
-          <w:rFonts w:cstheme="minorHAnsi"/>
-          <w:b/>
-          <w:color w:val="D9D9D9" w:themeColor="background1" w:themeShade="D9"/>
-          <w:sz w:val="32"/>
-          <w:szCs w:val="32"/>
-          <w:lang w:val="es-ES"/>
-        </w:rPr>
-      </w:pPr>
-      <w:r>
-        <w:rPr>
-          <w:rFonts w:cstheme="minorHAnsi"/>
-          <w:b/>
-          <w:color w:val="D9D9D9" w:themeColor="background1" w:themeShade="D9"/>
-          <w:sz w:val="32"/>
-          <w:szCs w:val="32"/>
-          <w:lang w:val="es-ES"/>
-        </w:rPr>
-        <w:t>[sin evidencias fotográficas]</w:t>
-      </w:r>
-    </w:p>
-    <w:p>
-      <w:pPr>
-        <w:jc w:val="center"/>
-        <w:rPr>
-          <w:rFonts w:cstheme="minorHAnsi"/>
-          <w:b/>
-          <w:sz w:val="36"/>
-          <w:szCs w:val="36"/>
-          <w:lang w:val="es-ES"/>
-        </w:rPr>
-      </w:pPr>
-    </w:p>
-    <w:p>
-      <w:pPr>
-        <w:jc w:val="center"/>
-        <w:rPr>
-          <w:rFonts w:cstheme="minorHAnsi"/>
-          <w:b/>
-          <w:sz w:val="36"/>
-          <w:szCs w:val="36"/>
-          <w:lang w:val="es-ES"/>
-        </w:rPr>
-      </w:pPr>
-      <w:r>
-        <w:rPr>
-          <w:rFonts w:cstheme="minorHAnsi"/>
-          <w:b/>
-          <w:sz w:val="36"/>
-          <w:szCs w:val="36"/>
-          <w:lang w:val="es-ES"/>
-        </w:rPr>
         <w:t>Fotografías de los avances del blog [10/03/2025]</w:t>
       </w:r>
     </w:p>

</xml_diff>

<commit_message>
paginacion btn pt2, agregar enlases pt1
</commit_message>
<xml_diff>
--- a/Bitacioras/imagenes/Avances del blog [plantilla].docx
+++ b/Bitacioras/imagenes/Avances del blog [plantilla].docx
@@ -1142,27 +1142,7 @@
           <w:szCs w:val="36"/>
           <w:lang w:val="es-ES"/>
         </w:rPr>
-        <w:t>[2</w:t>
-      </w:r>
-      <w:r>
-        <w:rPr>
-          <w:rFonts w:cstheme="minorHAnsi"/>
-          <w:b/>
-          <w:sz w:val="36"/>
-          <w:szCs w:val="36"/>
-          <w:lang w:val="es-ES"/>
-        </w:rPr>
-        <w:t>2</w:t>
-      </w:r>
-      <w:r>
-        <w:rPr>
-          <w:rFonts w:cstheme="minorHAnsi"/>
-          <w:b/>
-          <w:sz w:val="36"/>
-          <w:szCs w:val="36"/>
-          <w:lang w:val="es-ES"/>
-        </w:rPr>
-        <w:t>/05/2025]</w:t>
+        <w:t>[22/05/2025]</w:t>
       </w:r>
     </w:p>
     <w:p>
@@ -1487,20 +1467,366 @@
         </w:rPr>
         <w:br w:type="page"/>
       </w:r>
+    </w:p>
+    <w:p>
+      <w:pPr>
+        <w:jc w:val="center"/>
+        <w:rPr>
+          <w:rFonts w:cstheme="minorHAnsi"/>
+          <w:b/>
+          <w:sz w:val="36"/>
+          <w:szCs w:val="36"/>
+          <w:lang w:val="es-ES"/>
+        </w:rPr>
+      </w:pPr>
+      <w:r>
+        <w:rPr>
+          <w:rFonts w:cstheme="minorHAnsi"/>
+          <w:b/>
+          <w:sz w:val="36"/>
+          <w:szCs w:val="36"/>
+          <w:lang w:val="es-ES"/>
+        </w:rPr>
+        <w:lastRenderedPageBreak/>
+        <w:t>Fotografías de los avances del blog [10/03/2025]</w:t>
+      </w:r>
+    </w:p>
+    <w:p>
+      <w:pPr>
+        <w:jc w:val="center"/>
+        <w:rPr>
+          <w:rFonts w:cstheme="minorHAnsi"/>
+          <w:b/>
+          <w:sz w:val="36"/>
+          <w:szCs w:val="36"/>
+          <w:lang w:val="es-ES"/>
+        </w:rPr>
+      </w:pPr>
+      <w:r>
+        <w:rPr>
+          <w:rFonts w:cstheme="minorHAnsi"/>
+          <w:b/>
+          <w:noProof/>
+          <w:sz w:val="36"/>
+          <w:szCs w:val="36"/>
+          <w:lang w:val="es-ES"/>
+        </w:rPr>
+        <w:drawing>
+          <wp:inline distT="0" distB="0" distL="0" distR="0" wp14:anchorId="507A8003" wp14:editId="28A87620">
+            <wp:extent cx="1387366" cy="3106651"/>
+            <wp:effectExtent l="0" t="0" r="3810" b="0"/>
+            <wp:docPr id="23" name="Imagen 23"/>
+            <wp:cNvGraphicFramePr>
+              <a:graphicFrameLocks xmlns:a="http://schemas.openxmlformats.org/drawingml/2006/main" noChangeAspect="1"/>
+            </wp:cNvGraphicFramePr>
+            <a:graphic xmlns:a="http://schemas.openxmlformats.org/drawingml/2006/main">
+              <a:graphicData uri="http://schemas.openxmlformats.org/drawingml/2006/picture">
+                <pic:pic xmlns:pic="http://schemas.openxmlformats.org/drawingml/2006/picture">
+                  <pic:nvPicPr>
+                    <pic:cNvPr id="0" name="Picture 5"/>
+                    <pic:cNvPicPr>
+                      <a:picLocks noChangeAspect="1" noChangeArrowheads="1"/>
+                    </pic:cNvPicPr>
+                  </pic:nvPicPr>
+                  <pic:blipFill>
+                    <a:blip r:embed="rId22" cstate="print">
+                      <a:extLst>
+                        <a:ext uri="{28A0092B-C50C-407E-A947-70E740481C1C}">
+                          <a14:useLocalDpi xmlns:a14="http://schemas.microsoft.com/office/drawing/2010/main" val="0"/>
+                        </a:ext>
+                      </a:extLst>
+                    </a:blip>
+                    <a:srcRect/>
+                    <a:stretch>
+                      <a:fillRect/>
+                    </a:stretch>
+                  </pic:blipFill>
+                  <pic:spPr bwMode="auto">
+                    <a:xfrm>
+                      <a:off x="0" y="0"/>
+                      <a:ext cx="1408761" cy="3154560"/>
+                    </a:xfrm>
+                    <a:prstGeom prst="rect">
+                      <a:avLst/>
+                    </a:prstGeom>
+                    <a:noFill/>
+                    <a:ln>
+                      <a:noFill/>
+                    </a:ln>
+                  </pic:spPr>
+                </pic:pic>
+              </a:graphicData>
+            </a:graphic>
+          </wp:inline>
+        </w:drawing>
+      </w:r>
+      <w:r>
+        <w:rPr>
+          <w:rFonts w:cstheme="minorHAnsi"/>
+          <w:b/>
+          <w:noProof/>
+          <w:sz w:val="36"/>
+          <w:szCs w:val="36"/>
+          <w:lang w:val="es-ES"/>
+        </w:rPr>
+        <w:drawing>
+          <wp:inline distT="0" distB="0" distL="0" distR="0" wp14:anchorId="268AF7E5" wp14:editId="38202D4E">
+            <wp:extent cx="1387365" cy="3106648"/>
+            <wp:effectExtent l="0" t="0" r="3810" b="0"/>
+            <wp:docPr id="19" name="Imagen 19"/>
+            <wp:cNvGraphicFramePr>
+              <a:graphicFrameLocks xmlns:a="http://schemas.openxmlformats.org/drawingml/2006/main" noChangeAspect="1"/>
+            </wp:cNvGraphicFramePr>
+            <a:graphic xmlns:a="http://schemas.openxmlformats.org/drawingml/2006/main">
+              <a:graphicData uri="http://schemas.openxmlformats.org/drawingml/2006/picture">
+                <pic:pic xmlns:pic="http://schemas.openxmlformats.org/drawingml/2006/picture">
+                  <pic:nvPicPr>
+                    <pic:cNvPr id="0" name="Picture 1"/>
+                    <pic:cNvPicPr>
+                      <a:picLocks noChangeAspect="1" noChangeArrowheads="1"/>
+                    </pic:cNvPicPr>
+                  </pic:nvPicPr>
+                  <pic:blipFill>
+                    <a:blip r:embed="rId23" cstate="print">
+                      <a:extLst>
+                        <a:ext uri="{28A0092B-C50C-407E-A947-70E740481C1C}">
+                          <a14:useLocalDpi xmlns:a14="http://schemas.microsoft.com/office/drawing/2010/main" val="0"/>
+                        </a:ext>
+                      </a:extLst>
+                    </a:blip>
+                    <a:srcRect/>
+                    <a:stretch>
+                      <a:fillRect/>
+                    </a:stretch>
+                  </pic:blipFill>
+                  <pic:spPr bwMode="auto">
+                    <a:xfrm>
+                      <a:off x="0" y="0"/>
+                      <a:ext cx="1407770" cy="3152339"/>
+                    </a:xfrm>
+                    <a:prstGeom prst="rect">
+                      <a:avLst/>
+                    </a:prstGeom>
+                    <a:noFill/>
+                    <a:ln>
+                      <a:noFill/>
+                    </a:ln>
+                  </pic:spPr>
+                </pic:pic>
+              </a:graphicData>
+            </a:graphic>
+          </wp:inline>
+        </w:drawing>
+      </w:r>
+      <w:r>
+        <w:rPr>
+          <w:rFonts w:cstheme="minorHAnsi"/>
+          <w:b/>
+          <w:noProof/>
+          <w:sz w:val="36"/>
+          <w:szCs w:val="36"/>
+          <w:lang w:val="es-ES"/>
+        </w:rPr>
+        <w:drawing>
+          <wp:inline distT="0" distB="0" distL="0" distR="0" wp14:anchorId="158D4932" wp14:editId="07A55005">
+            <wp:extent cx="2019712" cy="3115376"/>
+            <wp:effectExtent l="0" t="0" r="0" b="8890"/>
+            <wp:docPr id="21" name="Imagen 21"/>
+            <wp:cNvGraphicFramePr>
+              <a:graphicFrameLocks xmlns:a="http://schemas.openxmlformats.org/drawingml/2006/main" noChangeAspect="1"/>
+            </wp:cNvGraphicFramePr>
+            <a:graphic xmlns:a="http://schemas.openxmlformats.org/drawingml/2006/main">
+              <a:graphicData uri="http://schemas.openxmlformats.org/drawingml/2006/picture">
+                <pic:pic xmlns:pic="http://schemas.openxmlformats.org/drawingml/2006/picture">
+                  <pic:nvPicPr>
+                    <pic:cNvPr id="0" name="Picture 3"/>
+                    <pic:cNvPicPr>
+                      <a:picLocks noChangeAspect="1" noChangeArrowheads="1"/>
+                    </pic:cNvPicPr>
+                  </pic:nvPicPr>
+                  <pic:blipFill>
+                    <a:blip r:embed="rId24">
+                      <a:extLst>
+                        <a:ext uri="{28A0092B-C50C-407E-A947-70E740481C1C}">
+                          <a14:useLocalDpi xmlns:a14="http://schemas.microsoft.com/office/drawing/2010/main" val="0"/>
+                        </a:ext>
+                      </a:extLst>
+                    </a:blip>
+                    <a:srcRect/>
+                    <a:stretch>
+                      <a:fillRect/>
+                    </a:stretch>
+                  </pic:blipFill>
+                  <pic:spPr bwMode="auto">
+                    <a:xfrm>
+                      <a:off x="0" y="0"/>
+                      <a:ext cx="2080457" cy="3209075"/>
+                    </a:xfrm>
+                    <a:prstGeom prst="rect">
+                      <a:avLst/>
+                    </a:prstGeom>
+                    <a:noFill/>
+                    <a:ln>
+                      <a:noFill/>
+                    </a:ln>
+                  </pic:spPr>
+                </pic:pic>
+              </a:graphicData>
+            </a:graphic>
+          </wp:inline>
+        </w:drawing>
+      </w:r>
+      <w:r>
+        <w:rPr>
+          <w:rFonts w:cstheme="minorHAnsi"/>
+          <w:b/>
+          <w:noProof/>
+          <w:sz w:val="36"/>
+          <w:szCs w:val="36"/>
+          <w:lang w:val="es-ES"/>
+        </w:rPr>
+        <w:drawing>
+          <wp:inline distT="0" distB="0" distL="0" distR="0" wp14:anchorId="38029B68" wp14:editId="7C21C887">
+            <wp:extent cx="3831021" cy="2464440"/>
+            <wp:effectExtent l="0" t="0" r="0" b="0"/>
+            <wp:docPr id="20" name="Imagen 20"/>
+            <wp:cNvGraphicFramePr>
+              <a:graphicFrameLocks xmlns:a="http://schemas.openxmlformats.org/drawingml/2006/main" noChangeAspect="1"/>
+            </wp:cNvGraphicFramePr>
+            <a:graphic xmlns:a="http://schemas.openxmlformats.org/drawingml/2006/main">
+              <a:graphicData uri="http://schemas.openxmlformats.org/drawingml/2006/picture">
+                <pic:pic xmlns:pic="http://schemas.openxmlformats.org/drawingml/2006/picture">
+                  <pic:nvPicPr>
+                    <pic:cNvPr id="0" name="Picture 2"/>
+                    <pic:cNvPicPr>
+                      <a:picLocks noChangeAspect="1" noChangeArrowheads="1"/>
+                    </pic:cNvPicPr>
+                  </pic:nvPicPr>
+                  <pic:blipFill>
+                    <a:blip r:embed="rId25" cstate="print">
+                      <a:extLst>
+                        <a:ext uri="{28A0092B-C50C-407E-A947-70E740481C1C}">
+                          <a14:useLocalDpi xmlns:a14="http://schemas.microsoft.com/office/drawing/2010/main" val="0"/>
+                        </a:ext>
+                      </a:extLst>
+                    </a:blip>
+                    <a:srcRect/>
+                    <a:stretch>
+                      <a:fillRect/>
+                    </a:stretch>
+                  </pic:blipFill>
+                  <pic:spPr bwMode="auto">
+                    <a:xfrm>
+                      <a:off x="0" y="0"/>
+                      <a:ext cx="3857177" cy="2481266"/>
+                    </a:xfrm>
+                    <a:prstGeom prst="rect">
+                      <a:avLst/>
+                    </a:prstGeom>
+                    <a:noFill/>
+                    <a:ln>
+                      <a:noFill/>
+                    </a:ln>
+                  </pic:spPr>
+                </pic:pic>
+              </a:graphicData>
+            </a:graphic>
+          </wp:inline>
+        </w:drawing>
+      </w:r>
+      <w:r>
+        <w:rPr>
+          <w:rFonts w:cstheme="minorHAnsi"/>
+          <w:b/>
+          <w:noProof/>
+          <w:sz w:val="36"/>
+          <w:szCs w:val="36"/>
+          <w:lang w:val="es-ES"/>
+        </w:rPr>
+        <w:drawing>
+          <wp:inline distT="0" distB="0" distL="0" distR="0" wp14:anchorId="6B476186" wp14:editId="4B1B593A">
+            <wp:extent cx="4477407" cy="1484195"/>
+            <wp:effectExtent l="0" t="0" r="0" b="1905"/>
+            <wp:docPr id="22" name="Imagen 22"/>
+            <wp:cNvGraphicFramePr>
+              <a:graphicFrameLocks xmlns:a="http://schemas.openxmlformats.org/drawingml/2006/main" noChangeAspect="1"/>
+            </wp:cNvGraphicFramePr>
+            <a:graphic xmlns:a="http://schemas.openxmlformats.org/drawingml/2006/main">
+              <a:graphicData uri="http://schemas.openxmlformats.org/drawingml/2006/picture">
+                <pic:pic xmlns:pic="http://schemas.openxmlformats.org/drawingml/2006/picture">
+                  <pic:nvPicPr>
+                    <pic:cNvPr id="0" name="Picture 4"/>
+                    <pic:cNvPicPr>
+                      <a:picLocks noChangeAspect="1" noChangeArrowheads="1"/>
+                    </pic:cNvPicPr>
+                  </pic:nvPicPr>
+                  <pic:blipFill>
+                    <a:blip r:embed="rId26" cstate="print">
+                      <a:extLst>
+                        <a:ext uri="{28A0092B-C50C-407E-A947-70E740481C1C}">
+                          <a14:useLocalDpi xmlns:a14="http://schemas.microsoft.com/office/drawing/2010/main" val="0"/>
+                        </a:ext>
+                      </a:extLst>
+                    </a:blip>
+                    <a:srcRect/>
+                    <a:stretch>
+                      <a:fillRect/>
+                    </a:stretch>
+                  </pic:blipFill>
+                  <pic:spPr bwMode="auto">
+                    <a:xfrm>
+                      <a:off x="0" y="0"/>
+                      <a:ext cx="4490872" cy="1488659"/>
+                    </a:xfrm>
+                    <a:prstGeom prst="rect">
+                      <a:avLst/>
+                    </a:prstGeom>
+                    <a:noFill/>
+                    <a:ln>
+                      <a:noFill/>
+                    </a:ln>
+                  </pic:spPr>
+                </pic:pic>
+              </a:graphicData>
+            </a:graphic>
+          </wp:inline>
+        </w:drawing>
+      </w:r>
+    </w:p>
+    <w:p>
+      <w:pPr>
+        <w:rPr>
+          <w:rFonts w:cstheme="minorHAnsi"/>
+          <w:b/>
+          <w:sz w:val="36"/>
+          <w:szCs w:val="36"/>
+          <w:lang w:val="es-ES"/>
+        </w:rPr>
+      </w:pPr>
+      <w:r>
+        <w:rPr>
+          <w:rFonts w:cstheme="minorHAnsi"/>
+          <w:b/>
+          <w:sz w:val="36"/>
+          <w:szCs w:val="36"/>
+          <w:lang w:val="es-ES"/>
+        </w:rPr>
+        <w:br w:type="page"/>
+      </w:r>
+    </w:p>
+    <w:p>
+      <w:pPr>
+        <w:jc w:val="center"/>
+        <w:rPr>
+          <w:rFonts w:cstheme="minorHAnsi"/>
+          <w:b/>
+          <w:sz w:val="36"/>
+          <w:szCs w:val="36"/>
+          <w:lang w:val="es-ES"/>
+        </w:rPr>
+      </w:pPr>
       <w:bookmarkStart w:id="0" w:name="_GoBack"/>
       <w:bookmarkEnd w:id="0"/>
-    </w:p>
-    <w:p>
-      <w:pPr>
-        <w:jc w:val="center"/>
-        <w:rPr>
-          <w:rFonts w:cstheme="minorHAnsi"/>
-          <w:b/>
-          <w:sz w:val="36"/>
-          <w:szCs w:val="36"/>
-          <w:lang w:val="es-ES"/>
-        </w:rPr>
-      </w:pPr>
       <w:r>
         <w:rPr>
           <w:rFonts w:cstheme="minorHAnsi"/>
@@ -1510,76 +1836,6 @@
           <w:lang w:val="es-ES"/>
         </w:rPr>
         <w:lastRenderedPageBreak/>
-        <w:t>Fotografías de los avances del blog [10/03/2025]</w:t>
-      </w:r>
-    </w:p>
-    <w:p>
-      <w:pPr>
-        <w:jc w:val="center"/>
-        <w:rPr>
-          <w:rFonts w:cstheme="minorHAnsi"/>
-          <w:b/>
-          <w:sz w:val="36"/>
-          <w:szCs w:val="36"/>
-          <w:lang w:val="es-ES"/>
-        </w:rPr>
-      </w:pPr>
-    </w:p>
-    <w:p>
-      <w:pPr>
-        <w:jc w:val="center"/>
-        <w:rPr>
-          <w:rFonts w:cstheme="minorHAnsi"/>
-          <w:b/>
-          <w:color w:val="D9D9D9" w:themeColor="background1" w:themeShade="D9"/>
-          <w:sz w:val="32"/>
-          <w:szCs w:val="32"/>
-          <w:lang w:val="es-ES"/>
-        </w:rPr>
-      </w:pPr>
-      <w:r>
-        <w:rPr>
-          <w:rFonts w:cstheme="minorHAnsi"/>
-          <w:b/>
-          <w:color w:val="D9D9D9" w:themeColor="background1" w:themeShade="D9"/>
-          <w:sz w:val="32"/>
-          <w:szCs w:val="32"/>
-          <w:lang w:val="es-ES"/>
-        </w:rPr>
-        <w:t>[sin evidencias fotográficas]</w:t>
-      </w:r>
-    </w:p>
-    <w:p>
-      <w:pPr>
-        <w:jc w:val="center"/>
-        <w:rPr>
-          <w:rFonts w:cstheme="minorHAnsi"/>
-          <w:b/>
-          <w:sz w:val="36"/>
-          <w:szCs w:val="36"/>
-          <w:lang w:val="es-ES"/>
-        </w:rPr>
-      </w:pPr>
-    </w:p>
-    <w:p>
-      <w:pPr>
-        <w:jc w:val="center"/>
-        <w:rPr>
-          <w:rFonts w:cstheme="minorHAnsi"/>
-          <w:b/>
-          <w:sz w:val="36"/>
-          <w:szCs w:val="36"/>
-          <w:lang w:val="es-ES"/>
-        </w:rPr>
-      </w:pPr>
-      <w:r>
-        <w:rPr>
-          <w:rFonts w:cstheme="minorHAnsi"/>
-          <w:b/>
-          <w:sz w:val="36"/>
-          <w:szCs w:val="36"/>
-          <w:lang w:val="es-ES"/>
-        </w:rPr>
         <w:t>Fotografías de los avances del blog [11/03/2025]</w:t>
       </w:r>
     </w:p>

</xml_diff>

<commit_message>
actualizacion de menu lateral
</commit_message>
<xml_diff>
--- a/Bitacioras/imagenes/Avances del blog [plantilla].docx
+++ b/Bitacioras/imagenes/Avances del blog [plantilla].docx
@@ -1488,7 +1488,47 @@
           <w:lang w:val="es-ES"/>
         </w:rPr>
         <w:lastRenderedPageBreak/>
-        <w:t>Fotografías de los avances del blog [10/03/2025]</w:t>
+        <w:t>Fotografías de los avances del blog [</w:t>
+      </w:r>
+      <w:r>
+        <w:rPr>
+          <w:rFonts w:cstheme="minorHAnsi"/>
+          <w:b/>
+          <w:sz w:val="36"/>
+          <w:szCs w:val="36"/>
+          <w:lang w:val="es-ES"/>
+        </w:rPr>
+        <w:t>23</w:t>
+      </w:r>
+      <w:r>
+        <w:rPr>
+          <w:rFonts w:cstheme="minorHAnsi"/>
+          <w:b/>
+          <w:sz w:val="36"/>
+          <w:szCs w:val="36"/>
+          <w:lang w:val="es-ES"/>
+        </w:rPr>
+        <w:t>/0</w:t>
+      </w:r>
+      <w:r>
+        <w:rPr>
+          <w:rFonts w:cstheme="minorHAnsi"/>
+          <w:b/>
+          <w:sz w:val="36"/>
+          <w:szCs w:val="36"/>
+          <w:lang w:val="es-ES"/>
+        </w:rPr>
+        <w:t>5</w:t>
+      </w:r>
+      <w:r>
+        <w:rPr>
+          <w:rFonts w:cstheme="minorHAnsi"/>
+          <w:b/>
+          <w:sz w:val="36"/>
+          <w:szCs w:val="36"/>
+          <w:lang w:val="es-ES"/>
+        </w:rPr>
+        <w:t>/2025]</w:t>
       </w:r>
     </w:p>
     <w:p>
@@ -1825,54 +1865,273 @@
           <w:lang w:val="es-ES"/>
         </w:rPr>
       </w:pPr>
+      <w:r>
+        <w:rPr>
+          <w:rFonts w:cstheme="minorHAnsi"/>
+          <w:b/>
+          <w:sz w:val="36"/>
+          <w:szCs w:val="36"/>
+          <w:lang w:val="es-ES"/>
+        </w:rPr>
+        <w:lastRenderedPageBreak/>
+        <w:t>Fotografías de los avances del blog [</w:t>
+      </w:r>
+      <w:r>
+        <w:rPr>
+          <w:rFonts w:cstheme="minorHAnsi"/>
+          <w:b/>
+          <w:sz w:val="36"/>
+          <w:szCs w:val="36"/>
+          <w:lang w:val="es-ES"/>
+        </w:rPr>
+        <w:t>26</w:t>
+      </w:r>
+      <w:r>
+        <w:rPr>
+          <w:rFonts w:cstheme="minorHAnsi"/>
+          <w:b/>
+          <w:sz w:val="36"/>
+          <w:szCs w:val="36"/>
+          <w:lang w:val="es-ES"/>
+        </w:rPr>
+        <w:t>/</w:t>
+      </w:r>
+      <w:r>
+        <w:rPr>
+          <w:rFonts w:cstheme="minorHAnsi"/>
+          <w:b/>
+          <w:sz w:val="36"/>
+          <w:szCs w:val="36"/>
+          <w:lang w:val="es-ES"/>
+        </w:rPr>
+        <w:t>05</w:t>
+      </w:r>
+      <w:r>
+        <w:rPr>
+          <w:rFonts w:cstheme="minorHAnsi"/>
+          <w:b/>
+          <w:sz w:val="36"/>
+          <w:szCs w:val="36"/>
+          <w:lang w:val="es-ES"/>
+        </w:rPr>
+        <w:t>/2025]</w:t>
+      </w:r>
+    </w:p>
+    <w:p>
+      <w:pPr>
+        <w:jc w:val="center"/>
+        <w:rPr>
+          <w:rFonts w:cstheme="minorHAnsi"/>
+          <w:b/>
+          <w:sz w:val="36"/>
+          <w:szCs w:val="36"/>
+          <w:lang w:val="es-ES"/>
+        </w:rPr>
+      </w:pPr>
+      <w:r>
+        <w:rPr>
+          <w:rFonts w:cstheme="minorHAnsi"/>
+          <w:b/>
+          <w:noProof/>
+          <w:sz w:val="36"/>
+          <w:szCs w:val="36"/>
+          <w:lang w:val="es-ES"/>
+        </w:rPr>
+        <w:drawing>
+          <wp:anchor distT="0" distB="0" distL="114300" distR="114300" simplePos="0" relativeHeight="251661312" behindDoc="0" locked="0" layoutInCell="1" allowOverlap="1" wp14:anchorId="689D5BD9" wp14:editId="0997BB37">
+            <wp:simplePos x="0" y="0"/>
+            <wp:positionH relativeFrom="margin">
+              <wp:align>left</wp:align>
+            </wp:positionH>
+            <wp:positionV relativeFrom="paragraph">
+              <wp:posOffset>11430</wp:posOffset>
+            </wp:positionV>
+            <wp:extent cx="1811020" cy="4350385"/>
+            <wp:effectExtent l="0" t="0" r="0" b="0"/>
+            <wp:wrapSquare wrapText="bothSides"/>
+            <wp:docPr id="25" name="Imagen 25"/>
+            <wp:cNvGraphicFramePr>
+              <a:graphicFrameLocks xmlns:a="http://schemas.openxmlformats.org/drawingml/2006/main" noChangeAspect="1"/>
+            </wp:cNvGraphicFramePr>
+            <a:graphic xmlns:a="http://schemas.openxmlformats.org/drawingml/2006/main">
+              <a:graphicData uri="http://schemas.openxmlformats.org/drawingml/2006/picture">
+                <pic:pic xmlns:pic="http://schemas.openxmlformats.org/drawingml/2006/picture">
+                  <pic:nvPicPr>
+                    <pic:cNvPr id="0" name="Picture 2"/>
+                    <pic:cNvPicPr>
+                      <a:picLocks noChangeAspect="1" noChangeArrowheads="1"/>
+                    </pic:cNvPicPr>
+                  </pic:nvPicPr>
+                  <pic:blipFill>
+                    <a:blip r:embed="rId27">
+                      <a:extLst>
+                        <a:ext uri="{28A0092B-C50C-407E-A947-70E740481C1C}">
+                          <a14:useLocalDpi xmlns:a14="http://schemas.microsoft.com/office/drawing/2010/main" val="0"/>
+                        </a:ext>
+                      </a:extLst>
+                    </a:blip>
+                    <a:srcRect/>
+                    <a:stretch>
+                      <a:fillRect/>
+                    </a:stretch>
+                  </pic:blipFill>
+                  <pic:spPr bwMode="auto">
+                    <a:xfrm>
+                      <a:off x="0" y="0"/>
+                      <a:ext cx="1811020" cy="4350385"/>
+                    </a:xfrm>
+                    <a:prstGeom prst="rect">
+                      <a:avLst/>
+                    </a:prstGeom>
+                    <a:noFill/>
+                    <a:ln>
+                      <a:noFill/>
+                    </a:ln>
+                  </pic:spPr>
+                </pic:pic>
+              </a:graphicData>
+            </a:graphic>
+          </wp:anchor>
+        </w:drawing>
+      </w:r>
+      <w:r>
+        <w:rPr>
+          <w:rFonts w:cstheme="minorHAnsi"/>
+          <w:b/>
+          <w:noProof/>
+          <w:sz w:val="36"/>
+          <w:szCs w:val="36"/>
+          <w:lang w:val="es-ES"/>
+        </w:rPr>
+        <w:drawing>
+          <wp:inline distT="0" distB="0" distL="0" distR="0" wp14:anchorId="32DF7510" wp14:editId="27177DB5">
+            <wp:extent cx="3585209" cy="1923415"/>
+            <wp:effectExtent l="0" t="0" r="0" b="635"/>
+            <wp:docPr id="24" name="Imagen 24"/>
+            <wp:cNvGraphicFramePr>
+              <a:graphicFrameLocks xmlns:a="http://schemas.openxmlformats.org/drawingml/2006/main" noChangeAspect="1"/>
+            </wp:cNvGraphicFramePr>
+            <a:graphic xmlns:a="http://schemas.openxmlformats.org/drawingml/2006/main">
+              <a:graphicData uri="http://schemas.openxmlformats.org/drawingml/2006/picture">
+                <pic:pic xmlns:pic="http://schemas.openxmlformats.org/drawingml/2006/picture">
+                  <pic:nvPicPr>
+                    <pic:cNvPr id="0" name="Picture 1"/>
+                    <pic:cNvPicPr>
+                      <a:picLocks noChangeAspect="1" noChangeArrowheads="1"/>
+                    </pic:cNvPicPr>
+                  </pic:nvPicPr>
+                  <pic:blipFill>
+                    <a:blip r:embed="rId28" cstate="print">
+                      <a:extLst>
+                        <a:ext uri="{28A0092B-C50C-407E-A947-70E740481C1C}">
+                          <a14:useLocalDpi xmlns:a14="http://schemas.microsoft.com/office/drawing/2010/main" val="0"/>
+                        </a:ext>
+                      </a:extLst>
+                    </a:blip>
+                    <a:srcRect/>
+                    <a:stretch>
+                      <a:fillRect/>
+                    </a:stretch>
+                  </pic:blipFill>
+                  <pic:spPr bwMode="auto">
+                    <a:xfrm>
+                      <a:off x="0" y="0"/>
+                      <a:ext cx="3589284" cy="1925601"/>
+                    </a:xfrm>
+                    <a:prstGeom prst="rect">
+                      <a:avLst/>
+                    </a:prstGeom>
+                    <a:noFill/>
+                    <a:ln>
+                      <a:noFill/>
+                    </a:ln>
+                  </pic:spPr>
+                </pic:pic>
+              </a:graphicData>
+            </a:graphic>
+          </wp:inline>
+        </w:drawing>
+      </w:r>
+      <w:r>
+        <w:rPr>
+          <w:rFonts w:cstheme="minorHAnsi"/>
+          <w:b/>
+          <w:noProof/>
+          <w:sz w:val="36"/>
+          <w:szCs w:val="36"/>
+          <w:lang w:val="es-ES"/>
+        </w:rPr>
+        <w:drawing>
+          <wp:inline distT="0" distB="0" distL="0" distR="0" wp14:anchorId="2BAE79E1" wp14:editId="1E3D008C">
+            <wp:extent cx="3542335" cy="2095500"/>
+            <wp:effectExtent l="0" t="0" r="1270" b="0"/>
+            <wp:docPr id="26" name="Imagen 26"/>
+            <wp:cNvGraphicFramePr>
+              <a:graphicFrameLocks xmlns:a="http://schemas.openxmlformats.org/drawingml/2006/main" noChangeAspect="1"/>
+            </wp:cNvGraphicFramePr>
+            <a:graphic xmlns:a="http://schemas.openxmlformats.org/drawingml/2006/main">
+              <a:graphicData uri="http://schemas.openxmlformats.org/drawingml/2006/picture">
+                <pic:pic xmlns:pic="http://schemas.openxmlformats.org/drawingml/2006/picture">
+                  <pic:nvPicPr>
+                    <pic:cNvPr id="0" name="Picture 3"/>
+                    <pic:cNvPicPr>
+                      <a:picLocks noChangeAspect="1" noChangeArrowheads="1"/>
+                    </pic:cNvPicPr>
+                  </pic:nvPicPr>
+                  <pic:blipFill>
+                    <a:blip r:embed="rId29" cstate="print">
+                      <a:extLst>
+                        <a:ext uri="{28A0092B-C50C-407E-A947-70E740481C1C}">
+                          <a14:useLocalDpi xmlns:a14="http://schemas.microsoft.com/office/drawing/2010/main" val="0"/>
+                        </a:ext>
+                      </a:extLst>
+                    </a:blip>
+                    <a:srcRect/>
+                    <a:stretch>
+                      <a:fillRect/>
+                    </a:stretch>
+                  </pic:blipFill>
+                  <pic:spPr bwMode="auto">
+                    <a:xfrm>
+                      <a:off x="0" y="0"/>
+                      <a:ext cx="3570515" cy="2112170"/>
+                    </a:xfrm>
+                    <a:prstGeom prst="rect">
+                      <a:avLst/>
+                    </a:prstGeom>
+                    <a:noFill/>
+                    <a:ln>
+                      <a:noFill/>
+                    </a:ln>
+                  </pic:spPr>
+                </pic:pic>
+              </a:graphicData>
+            </a:graphic>
+          </wp:inline>
+        </w:drawing>
+      </w:r>
       <w:bookmarkStart w:id="0" w:name="_GoBack"/>
       <w:bookmarkEnd w:id="0"/>
-      <w:r>
-        <w:rPr>
-          <w:rFonts w:cstheme="minorHAnsi"/>
-          <w:b/>
-          <w:sz w:val="36"/>
-          <w:szCs w:val="36"/>
-          <w:lang w:val="es-ES"/>
-        </w:rPr>
-        <w:lastRenderedPageBreak/>
-        <w:t>Fotografías de los avances del blog [11/03/2025]</w:t>
-      </w:r>
-    </w:p>
-    <w:p>
-      <w:pPr>
-        <w:jc w:val="center"/>
-        <w:rPr>
-          <w:rFonts w:cstheme="minorHAnsi"/>
-          <w:b/>
-          <w:sz w:val="36"/>
-          <w:szCs w:val="36"/>
-          <w:lang w:val="es-ES"/>
-        </w:rPr>
-      </w:pPr>
-    </w:p>
-    <w:p>
-      <w:pPr>
-        <w:jc w:val="center"/>
-        <w:rPr>
-          <w:rFonts w:cstheme="minorHAnsi"/>
-          <w:b/>
-          <w:color w:val="D9D9D9" w:themeColor="background1" w:themeShade="D9"/>
-          <w:sz w:val="32"/>
-          <w:szCs w:val="32"/>
-          <w:lang w:val="es-ES"/>
-        </w:rPr>
-      </w:pPr>
-      <w:r>
-        <w:rPr>
-          <w:rFonts w:cstheme="minorHAnsi"/>
-          <w:b/>
-          <w:color w:val="D9D9D9" w:themeColor="background1" w:themeShade="D9"/>
-          <w:sz w:val="32"/>
-          <w:szCs w:val="32"/>
-          <w:lang w:val="es-ES"/>
-        </w:rPr>
-        <w:t>[sin evidencias fotográficas]</w:t>
+    </w:p>
+    <w:p>
+      <w:pPr>
+        <w:rPr>
+          <w:rFonts w:cstheme="minorHAnsi"/>
+          <w:b/>
+          <w:sz w:val="36"/>
+          <w:szCs w:val="36"/>
+          <w:lang w:val="es-ES"/>
+        </w:rPr>
+      </w:pPr>
+      <w:r>
+        <w:rPr>
+          <w:rFonts w:cstheme="minorHAnsi"/>
+          <w:b/>
+          <w:sz w:val="36"/>
+          <w:szCs w:val="36"/>
+          <w:lang w:val="es-ES"/>
+        </w:rPr>
+        <w:br w:type="page"/>
       </w:r>
     </w:p>
     <w:p>

</xml_diff>

<commit_message>
menu inferior pt1, imagen
</commit_message>
<xml_diff>
--- a/Bitacioras/imagenes/Avances del blog [plantilla].docx
+++ b/Bitacioras/imagenes/Avances del blog [plantilla].docx
@@ -2110,32 +2110,372 @@
           </wp:inline>
         </w:drawing>
       </w:r>
+    </w:p>
+    <w:p>
+      <w:pPr>
+        <w:rPr>
+          <w:rFonts w:cstheme="minorHAnsi"/>
+          <w:b/>
+          <w:sz w:val="36"/>
+          <w:szCs w:val="36"/>
+          <w:lang w:val="es-ES"/>
+        </w:rPr>
+      </w:pPr>
+      <w:r>
+        <w:rPr>
+          <w:rFonts w:cstheme="minorHAnsi"/>
+          <w:b/>
+          <w:sz w:val="36"/>
+          <w:szCs w:val="36"/>
+          <w:lang w:val="es-ES"/>
+        </w:rPr>
+        <w:br w:type="page"/>
+      </w:r>
+    </w:p>
+    <w:p>
+      <w:pPr>
+        <w:jc w:val="center"/>
+        <w:rPr>
+          <w:rFonts w:cstheme="minorHAnsi"/>
+          <w:b/>
+          <w:sz w:val="36"/>
+          <w:szCs w:val="36"/>
+          <w:lang w:val="es-ES"/>
+        </w:rPr>
+      </w:pPr>
+      <w:r>
+        <w:rPr>
+          <w:rFonts w:cstheme="minorHAnsi"/>
+          <w:b/>
+          <w:sz w:val="36"/>
+          <w:szCs w:val="36"/>
+          <w:lang w:val="es-ES"/>
+        </w:rPr>
+        <w:lastRenderedPageBreak/>
+        <w:t>Fotografías de los avances del blog [</w:t>
+      </w:r>
+      <w:r>
+        <w:rPr>
+          <w:rFonts w:cstheme="minorHAnsi"/>
+          <w:b/>
+          <w:sz w:val="36"/>
+          <w:szCs w:val="36"/>
+          <w:lang w:val="es-ES"/>
+        </w:rPr>
+        <w:t>27</w:t>
+      </w:r>
+      <w:r>
+        <w:rPr>
+          <w:rFonts w:cstheme="minorHAnsi"/>
+          <w:b/>
+          <w:sz w:val="36"/>
+          <w:szCs w:val="36"/>
+          <w:lang w:val="es-ES"/>
+        </w:rPr>
+        <w:t>/0</w:t>
+      </w:r>
+      <w:r>
+        <w:rPr>
+          <w:rFonts w:cstheme="minorHAnsi"/>
+          <w:b/>
+          <w:sz w:val="36"/>
+          <w:szCs w:val="36"/>
+          <w:lang w:val="es-ES"/>
+        </w:rPr>
+        <w:t>5</w:t>
+      </w:r>
+      <w:r>
+        <w:rPr>
+          <w:rFonts w:cstheme="minorHAnsi"/>
+          <w:b/>
+          <w:sz w:val="36"/>
+          <w:szCs w:val="36"/>
+          <w:lang w:val="es-ES"/>
+        </w:rPr>
+        <w:t>/2025]</w:t>
+      </w:r>
+    </w:p>
+    <w:p>
+      <w:pPr>
+        <w:jc w:val="center"/>
+        <w:rPr>
+          <w:rFonts w:cstheme="minorHAnsi"/>
+          <w:b/>
+          <w:sz w:val="36"/>
+          <w:szCs w:val="36"/>
+          <w:lang w:val="es-ES"/>
+        </w:rPr>
+      </w:pPr>
+      <w:r>
+        <w:rPr>
+          <w:rFonts w:cstheme="minorHAnsi"/>
+          <w:b/>
+          <w:noProof/>
+          <w:sz w:val="36"/>
+          <w:szCs w:val="36"/>
+          <w:lang w:val="es-ES"/>
+        </w:rPr>
+        <w:drawing>
+          <wp:inline distT="0" distB="0" distL="0" distR="0" wp14:anchorId="076C6B7B" wp14:editId="5620766F">
+            <wp:extent cx="2286000" cy="1773836"/>
+            <wp:effectExtent l="0" t="0" r="0" b="0"/>
+            <wp:docPr id="27" name="Imagen 27"/>
+            <wp:cNvGraphicFramePr>
+              <a:graphicFrameLocks xmlns:a="http://schemas.openxmlformats.org/drawingml/2006/main" noChangeAspect="1"/>
+            </wp:cNvGraphicFramePr>
+            <a:graphic xmlns:a="http://schemas.openxmlformats.org/drawingml/2006/main">
+              <a:graphicData uri="http://schemas.openxmlformats.org/drawingml/2006/picture">
+                <pic:pic xmlns:pic="http://schemas.openxmlformats.org/drawingml/2006/picture">
+                  <pic:nvPicPr>
+                    <pic:cNvPr id="0" name="Picture 1"/>
+                    <pic:cNvPicPr>
+                      <a:picLocks noChangeAspect="1" noChangeArrowheads="1"/>
+                    </pic:cNvPicPr>
+                  </pic:nvPicPr>
+                  <pic:blipFill>
+                    <a:blip r:embed="rId30">
+                      <a:extLst>
+                        <a:ext uri="{28A0092B-C50C-407E-A947-70E740481C1C}">
+                          <a14:useLocalDpi xmlns:a14="http://schemas.microsoft.com/office/drawing/2010/main" val="0"/>
+                        </a:ext>
+                      </a:extLst>
+                    </a:blip>
+                    <a:srcRect/>
+                    <a:stretch>
+                      <a:fillRect/>
+                    </a:stretch>
+                  </pic:blipFill>
+                  <pic:spPr bwMode="auto">
+                    <a:xfrm>
+                      <a:off x="0" y="0"/>
+                      <a:ext cx="2307169" cy="1790263"/>
+                    </a:xfrm>
+                    <a:prstGeom prst="rect">
+                      <a:avLst/>
+                    </a:prstGeom>
+                    <a:noFill/>
+                    <a:ln>
+                      <a:noFill/>
+                    </a:ln>
+                  </pic:spPr>
+                </pic:pic>
+              </a:graphicData>
+            </a:graphic>
+          </wp:inline>
+        </w:drawing>
+      </w:r>
+    </w:p>
+    <w:p>
+      <w:pPr>
+        <w:jc w:val="center"/>
+        <w:rPr>
+          <w:rFonts w:cstheme="minorHAnsi"/>
+          <w:b/>
+          <w:sz w:val="36"/>
+          <w:szCs w:val="36"/>
+          <w:lang w:val="es-ES"/>
+        </w:rPr>
+      </w:pPr>
+      <w:r>
+        <w:rPr>
+          <w:rFonts w:cstheme="minorHAnsi"/>
+          <w:b/>
+          <w:noProof/>
+          <w:sz w:val="36"/>
+          <w:szCs w:val="36"/>
+          <w:lang w:val="es-ES"/>
+        </w:rPr>
+        <w:drawing>
+          <wp:inline distT="0" distB="0" distL="0" distR="0" wp14:anchorId="3B0213AA" wp14:editId="7E5A2C52">
+            <wp:extent cx="1657350" cy="3563301"/>
+            <wp:effectExtent l="0" t="0" r="0" b="0"/>
+            <wp:docPr id="30" name="Imagen 30"/>
+            <wp:cNvGraphicFramePr>
+              <a:graphicFrameLocks xmlns:a="http://schemas.openxmlformats.org/drawingml/2006/main" noChangeAspect="1"/>
+            </wp:cNvGraphicFramePr>
+            <a:graphic xmlns:a="http://schemas.openxmlformats.org/drawingml/2006/main">
+              <a:graphicData uri="http://schemas.openxmlformats.org/drawingml/2006/picture">
+                <pic:pic xmlns:pic="http://schemas.openxmlformats.org/drawingml/2006/picture">
+                  <pic:nvPicPr>
+                    <pic:cNvPr id="0" name="Picture 4"/>
+                    <pic:cNvPicPr>
+                      <a:picLocks noChangeAspect="1" noChangeArrowheads="1"/>
+                    </pic:cNvPicPr>
+                  </pic:nvPicPr>
+                  <pic:blipFill>
+                    <a:blip r:embed="rId31">
+                      <a:extLst>
+                        <a:ext uri="{28A0092B-C50C-407E-A947-70E740481C1C}">
+                          <a14:useLocalDpi xmlns:a14="http://schemas.microsoft.com/office/drawing/2010/main" val="0"/>
+                        </a:ext>
+                      </a:extLst>
+                    </a:blip>
+                    <a:srcRect/>
+                    <a:stretch>
+                      <a:fillRect/>
+                    </a:stretch>
+                  </pic:blipFill>
+                  <pic:spPr bwMode="auto">
+                    <a:xfrm>
+                      <a:off x="0" y="0"/>
+                      <a:ext cx="1669390" cy="3589187"/>
+                    </a:xfrm>
+                    <a:prstGeom prst="rect">
+                      <a:avLst/>
+                    </a:prstGeom>
+                    <a:noFill/>
+                    <a:ln>
+                      <a:noFill/>
+                    </a:ln>
+                  </pic:spPr>
+                </pic:pic>
+              </a:graphicData>
+            </a:graphic>
+          </wp:inline>
+        </w:drawing>
+      </w:r>
+      <w:r>
+        <w:rPr>
+          <w:rFonts w:cstheme="minorHAnsi"/>
+          <w:b/>
+          <w:noProof/>
+          <w:sz w:val="36"/>
+          <w:szCs w:val="36"/>
+          <w:lang w:val="es-ES"/>
+        </w:rPr>
+        <w:drawing>
+          <wp:inline distT="0" distB="0" distL="0" distR="0" wp14:anchorId="5ABF5775" wp14:editId="53945FF0">
+            <wp:extent cx="1500830" cy="3362325"/>
+            <wp:effectExtent l="0" t="0" r="4445" b="0"/>
+            <wp:docPr id="28" name="Imagen 28"/>
+            <wp:cNvGraphicFramePr>
+              <a:graphicFrameLocks xmlns:a="http://schemas.openxmlformats.org/drawingml/2006/main" noChangeAspect="1"/>
+            </wp:cNvGraphicFramePr>
+            <a:graphic xmlns:a="http://schemas.openxmlformats.org/drawingml/2006/main">
+              <a:graphicData uri="http://schemas.openxmlformats.org/drawingml/2006/picture">
+                <pic:pic xmlns:pic="http://schemas.openxmlformats.org/drawingml/2006/picture">
+                  <pic:nvPicPr>
+                    <pic:cNvPr id="0" name="Picture 2"/>
+                    <pic:cNvPicPr>
+                      <a:picLocks noChangeAspect="1" noChangeArrowheads="1"/>
+                    </pic:cNvPicPr>
+                  </pic:nvPicPr>
+                  <pic:blipFill>
+                    <a:blip r:embed="rId32" cstate="print">
+                      <a:extLst>
+                        <a:ext uri="{28A0092B-C50C-407E-A947-70E740481C1C}">
+                          <a14:useLocalDpi xmlns:a14="http://schemas.microsoft.com/office/drawing/2010/main" val="0"/>
+                        </a:ext>
+                      </a:extLst>
+                    </a:blip>
+                    <a:srcRect/>
+                    <a:stretch>
+                      <a:fillRect/>
+                    </a:stretch>
+                  </pic:blipFill>
+                  <pic:spPr bwMode="auto">
+                    <a:xfrm>
+                      <a:off x="0" y="0"/>
+                      <a:ext cx="1568179" cy="3513207"/>
+                    </a:xfrm>
+                    <a:prstGeom prst="rect">
+                      <a:avLst/>
+                    </a:prstGeom>
+                    <a:noFill/>
+                    <a:ln>
+                      <a:noFill/>
+                    </a:ln>
+                  </pic:spPr>
+                </pic:pic>
+              </a:graphicData>
+            </a:graphic>
+          </wp:inline>
+        </w:drawing>
+      </w:r>
+      <w:r>
+        <w:rPr>
+          <w:rFonts w:cstheme="minorHAnsi"/>
+          <w:b/>
+          <w:noProof/>
+          <w:sz w:val="36"/>
+          <w:szCs w:val="36"/>
+          <w:lang w:val="es-ES"/>
+        </w:rPr>
+        <w:drawing>
+          <wp:inline distT="0" distB="0" distL="0" distR="0" wp14:anchorId="73C123EA" wp14:editId="13978212">
+            <wp:extent cx="1561771" cy="3498850"/>
+            <wp:effectExtent l="0" t="0" r="635" b="6350"/>
+            <wp:docPr id="29" name="Imagen 29"/>
+            <wp:cNvGraphicFramePr>
+              <a:graphicFrameLocks xmlns:a="http://schemas.openxmlformats.org/drawingml/2006/main" noChangeAspect="1"/>
+            </wp:cNvGraphicFramePr>
+            <a:graphic xmlns:a="http://schemas.openxmlformats.org/drawingml/2006/main">
+              <a:graphicData uri="http://schemas.openxmlformats.org/drawingml/2006/picture">
+                <pic:pic xmlns:pic="http://schemas.openxmlformats.org/drawingml/2006/picture">
+                  <pic:nvPicPr>
+                    <pic:cNvPr id="0" name="Picture 3"/>
+                    <pic:cNvPicPr>
+                      <a:picLocks noChangeAspect="1" noChangeArrowheads="1"/>
+                    </pic:cNvPicPr>
+                  </pic:nvPicPr>
+                  <pic:blipFill>
+                    <a:blip r:embed="rId33" cstate="print">
+                      <a:extLst>
+                        <a:ext uri="{28A0092B-C50C-407E-A947-70E740481C1C}">
+                          <a14:useLocalDpi xmlns:a14="http://schemas.microsoft.com/office/drawing/2010/main" val="0"/>
+                        </a:ext>
+                      </a:extLst>
+                    </a:blip>
+                    <a:srcRect/>
+                    <a:stretch>
+                      <a:fillRect/>
+                    </a:stretch>
+                  </pic:blipFill>
+                  <pic:spPr bwMode="auto">
+                    <a:xfrm>
+                      <a:off x="0" y="0"/>
+                      <a:ext cx="1591907" cy="3566364"/>
+                    </a:xfrm>
+                    <a:prstGeom prst="rect">
+                      <a:avLst/>
+                    </a:prstGeom>
+                    <a:noFill/>
+                    <a:ln>
+                      <a:noFill/>
+                    </a:ln>
+                  </pic:spPr>
+                </pic:pic>
+              </a:graphicData>
+            </a:graphic>
+          </wp:inline>
+        </w:drawing>
+      </w:r>
+    </w:p>
+    <w:p>
+      <w:pPr>
+        <w:rPr>
+          <w:rFonts w:cstheme="minorHAnsi"/>
+          <w:b/>
+          <w:sz w:val="36"/>
+          <w:szCs w:val="36"/>
+          <w:lang w:val="es-ES"/>
+        </w:rPr>
+      </w:pPr>
+      <w:r>
+        <w:rPr>
+          <w:rFonts w:cstheme="minorHAnsi"/>
+          <w:b/>
+          <w:sz w:val="36"/>
+          <w:szCs w:val="36"/>
+          <w:lang w:val="es-ES"/>
+        </w:rPr>
+        <w:br w:type="page"/>
+      </w:r>
       <w:bookmarkStart w:id="0" w:name="_GoBack"/>
       <w:bookmarkEnd w:id="0"/>
     </w:p>
     <w:p>
       <w:pPr>
-        <w:rPr>
-          <w:rFonts w:cstheme="minorHAnsi"/>
-          <w:b/>
-          <w:sz w:val="36"/>
-          <w:szCs w:val="36"/>
-          <w:lang w:val="es-ES"/>
-        </w:rPr>
-      </w:pPr>
-      <w:r>
-        <w:rPr>
-          <w:rFonts w:cstheme="minorHAnsi"/>
-          <w:b/>
-          <w:sz w:val="36"/>
-          <w:szCs w:val="36"/>
-          <w:lang w:val="es-ES"/>
-        </w:rPr>
-        <w:br w:type="page"/>
-      </w:r>
-    </w:p>
-    <w:p>
-      <w:pPr>
         <w:jc w:val="center"/>
         <w:rPr>
           <w:rFonts w:cstheme="minorHAnsi"/>
@@ -2145,96 +2485,15 @@
           <w:lang w:val="es-ES"/>
         </w:rPr>
       </w:pPr>
-    </w:p>
-    <w:p>
-      <w:pPr>
-        <w:jc w:val="center"/>
-        <w:rPr>
-          <w:rFonts w:cstheme="minorHAnsi"/>
-          <w:b/>
-          <w:sz w:val="36"/>
-          <w:szCs w:val="36"/>
-          <w:lang w:val="es-ES"/>
-        </w:rPr>
-      </w:pPr>
-      <w:r>
-        <w:rPr>
-          <w:rFonts w:cstheme="minorHAnsi"/>
-          <w:b/>
-          <w:sz w:val="36"/>
-          <w:szCs w:val="36"/>
-          <w:lang w:val="es-ES"/>
-        </w:rPr>
-        <w:t>Fotografías de los avances del blog [12/03/2025]</w:t>
-      </w:r>
-    </w:p>
-    <w:p>
-      <w:pPr>
-        <w:jc w:val="center"/>
-        <w:rPr>
-          <w:rFonts w:cstheme="minorHAnsi"/>
-          <w:b/>
-          <w:sz w:val="36"/>
-          <w:szCs w:val="36"/>
-          <w:lang w:val="es-ES"/>
-        </w:rPr>
-      </w:pPr>
-    </w:p>
-    <w:p>
-      <w:pPr>
-        <w:jc w:val="center"/>
-        <w:rPr>
-          <w:rFonts w:cstheme="minorHAnsi"/>
-          <w:b/>
-          <w:color w:val="D9D9D9" w:themeColor="background1" w:themeShade="D9"/>
-          <w:sz w:val="32"/>
-          <w:szCs w:val="32"/>
-          <w:lang w:val="es-ES"/>
-        </w:rPr>
-      </w:pPr>
-      <w:r>
-        <w:rPr>
-          <w:rFonts w:cstheme="minorHAnsi"/>
-          <w:b/>
-          <w:color w:val="D9D9D9" w:themeColor="background1" w:themeShade="D9"/>
-          <w:sz w:val="32"/>
-          <w:szCs w:val="32"/>
-          <w:lang w:val="es-ES"/>
-        </w:rPr>
-        <w:t>[sin evidencias fotográficas]</w:t>
-      </w:r>
-    </w:p>
-    <w:p>
-      <w:pPr>
-        <w:jc w:val="center"/>
-        <w:rPr>
-          <w:rFonts w:cstheme="minorHAnsi"/>
-          <w:b/>
-          <w:sz w:val="36"/>
-          <w:szCs w:val="36"/>
-          <w:lang w:val="es-ES"/>
-        </w:rPr>
-      </w:pPr>
-    </w:p>
-    <w:p>
-      <w:pPr>
-        <w:jc w:val="center"/>
-        <w:rPr>
-          <w:rFonts w:cstheme="minorHAnsi"/>
-          <w:b/>
-          <w:sz w:val="36"/>
-          <w:szCs w:val="36"/>
-          <w:lang w:val="es-ES"/>
-        </w:rPr>
-      </w:pPr>
-      <w:r>
-        <w:rPr>
-          <w:rFonts w:cstheme="minorHAnsi"/>
-          <w:b/>
-          <w:sz w:val="36"/>
-          <w:szCs w:val="36"/>
-          <w:lang w:val="es-ES"/>
-        </w:rPr>
+      <w:r>
+        <w:rPr>
+          <w:rFonts w:cstheme="minorHAnsi"/>
+          <w:b/>
+          <w:sz w:val="36"/>
+          <w:szCs w:val="36"/>
+          <w:lang w:val="es-ES"/>
+        </w:rPr>
+        <w:lastRenderedPageBreak/>
         <w:t>Fotografías de los avances del blog [13/03/2025]</w:t>
       </w:r>
     </w:p>

</xml_diff>